<commit_message>
Informe y carga de dimensiones completa
</commit_message>
<xml_diff>
--- a/4. Informe hasta el paso 4 y DWH base/Informe/Informe.docx
+++ b/4. Informe hasta el paso 4 y DWH base/Informe/Informe.docx
@@ -26702,6 +26702,197 @@
           </w:p>
         </w:tc>
       </w:tr>
+      <w:tr>
+        <w:trPr>
+          <w:trHeight w:val="415"/>
+          <w:jc w:val="center"/>
+        </w:trPr>
+        <w:tc>
+          <w:tcPr>
+            <w:tcW w:w="1550" w:type="dxa"/>
+            <w:shd w:val="clear" w:color="auto" w:fill="BFBFBF" w:themeFill="background1" w:themeFillShade="BF"/>
+            <w:tcMar>
+              <w:top w:w="20" w:type="dxa"/>
+              <w:left w:w="100" w:type="dxa"/>
+              <w:bottom w:w="100" w:type="dxa"/>
+              <w:right w:w="100" w:type="dxa"/>
+            </w:tcMar>
+            <w:vAlign w:val="center"/>
+          </w:tcPr>
+          <w:p>
+            <w:pPr>
+              <w:suppressAutoHyphens w:val="0"/>
+              <w:jc w:val="right"/>
+              <w:rPr>
+                <w:rFonts w:ascii="Arial Nova" w:hAnsi="Arial Nova"/>
+                <w:noProof/>
+              </w:rPr>
+            </w:pPr>
+            <w:r>
+              <w:rPr>
+                <w:rFonts w:ascii="Arial Nova" w:hAnsi="Arial Nova"/>
+                <w:noProof/>
+              </w:rPr>
+              <w:t>Activo</w:t>
+            </w:r>
+          </w:p>
+        </w:tc>
+        <w:tc>
+          <w:tcPr>
+            <w:tcW w:w="1842" w:type="dxa"/>
+            <w:tcMar>
+              <w:top w:w="20" w:type="dxa"/>
+              <w:left w:w="100" w:type="dxa"/>
+              <w:bottom w:w="100" w:type="dxa"/>
+              <w:right w:w="100" w:type="dxa"/>
+            </w:tcMar>
+            <w:vAlign w:val="center"/>
+          </w:tcPr>
+          <w:p>
+            <w:pPr>
+              <w:suppressAutoHyphens w:val="0"/>
+              <w:jc w:val="center"/>
+              <w:rPr>
+                <w:rFonts w:ascii="Arial Nova Light" w:hAnsi="Arial Nova Light" w:cs="Arial"/>
+                <w:i/>
+                <w:iCs/>
+                <w:color w:val="000000"/>
+              </w:rPr>
+            </w:pPr>
+            <w:proofErr w:type="spellStart"/>
+            <w:proofErr w:type="gramStart"/>
+            <w:r>
+              <w:rPr>
+                <w:rFonts w:ascii="Arial Nova Light" w:hAnsi="Arial Nova Light" w:cs="Arial"/>
+                <w:i/>
+                <w:iCs/>
+                <w:color w:val="000000"/>
+              </w:rPr>
+              <w:t>enum</w:t>
+            </w:r>
+            <w:proofErr w:type="spellEnd"/>
+            <w:r>
+              <w:rPr>
+                <w:rFonts w:ascii="Arial Nova Light" w:hAnsi="Arial Nova Light" w:cs="Arial"/>
+                <w:i/>
+                <w:iCs/>
+                <w:color w:val="000000"/>
+              </w:rPr>
+              <w:t>(</w:t>
+            </w:r>
+            <w:proofErr w:type="gramEnd"/>
+            <w:r>
+              <w:rPr>
+                <w:rFonts w:ascii="Arial Nova Light" w:hAnsi="Arial Nova Light" w:cs="Arial"/>
+                <w:i/>
+                <w:iCs/>
+                <w:color w:val="000000"/>
+              </w:rPr>
+              <w:t>‘Sí’, ‘No’)</w:t>
+            </w:r>
+          </w:p>
+        </w:tc>
+        <w:tc>
+          <w:tcPr>
+            <w:tcW w:w="1985" w:type="dxa"/>
+            <w:tcMar>
+              <w:top w:w="20" w:type="dxa"/>
+              <w:left w:w="100" w:type="dxa"/>
+              <w:bottom w:w="100" w:type="dxa"/>
+              <w:right w:w="100" w:type="dxa"/>
+            </w:tcMar>
+            <w:vAlign w:val="center"/>
+          </w:tcPr>
+          <w:p>
+            <w:pPr>
+              <w:suppressAutoHyphens w:val="0"/>
+              <w:spacing w:before="100" w:after="100"/>
+              <w:rPr>
+                <w:rFonts w:ascii="Arial Nova Light" w:hAnsi="Arial Nova Light" w:cs="Arial"/>
+                <w:color w:val="000000"/>
+              </w:rPr>
+            </w:pPr>
+            <w:r>
+              <w:rPr>
+                <w:rFonts w:ascii="Arial Nova Light" w:hAnsi="Arial Nova Light" w:cs="Arial"/>
+                <w:color w:val="000000"/>
+              </w:rPr>
+              <w:t xml:space="preserve">Indica si </w:t>
+            </w:r>
+            <w:r>
+              <w:rPr>
+                <w:rFonts w:ascii="Arial Nova Light" w:hAnsi="Arial Nova Light" w:cs="Arial"/>
+                <w:color w:val="000000"/>
+              </w:rPr>
+              <w:t>el hotel sigue abierto al público</w:t>
+            </w:r>
+          </w:p>
+        </w:tc>
+        <w:tc>
+          <w:tcPr>
+            <w:tcW w:w="1711" w:type="dxa"/>
+            <w:tcMar>
+              <w:top w:w="20" w:type="dxa"/>
+              <w:left w:w="100" w:type="dxa"/>
+              <w:bottom w:w="100" w:type="dxa"/>
+              <w:right w:w="100" w:type="dxa"/>
+            </w:tcMar>
+            <w:vAlign w:val="center"/>
+          </w:tcPr>
+          <w:p>
+            <w:pPr>
+              <w:suppressAutoHyphens w:val="0"/>
+              <w:spacing w:before="100" w:after="100"/>
+              <w:rPr>
+                <w:rFonts w:ascii="Arial Nova Light" w:hAnsi="Arial Nova Light" w:cs="Arial"/>
+                <w:color w:val="000000"/>
+              </w:rPr>
+            </w:pPr>
+            <w:r>
+              <w:rPr>
+                <w:rFonts w:ascii="Arial Nova Light" w:hAnsi="Arial Nova Light" w:cs="Arial"/>
+                <w:color w:val="000000"/>
+              </w:rPr>
+              <w:t>Tabla: hotel</w:t>
+            </w:r>
+          </w:p>
+        </w:tc>
+        <w:tc>
+          <w:tcPr>
+            <w:tcW w:w="1559" w:type="dxa"/>
+            <w:tcMar>
+              <w:top w:w="20" w:type="dxa"/>
+              <w:left w:w="100" w:type="dxa"/>
+              <w:bottom w:w="100" w:type="dxa"/>
+              <w:right w:w="100" w:type="dxa"/>
+            </w:tcMar>
+            <w:vAlign w:val="center"/>
+          </w:tcPr>
+          <w:p>
+            <w:pPr>
+              <w:suppressAutoHyphens w:val="0"/>
+              <w:spacing w:line="24" w:lineRule="atLeast"/>
+              <w:rPr>
+                <w:rFonts w:ascii="Arial Nova Light" w:hAnsi="Arial Nova Light" w:cs="Arial"/>
+                <w:noProof/>
+                <w:color w:val="000000"/>
+                <w:sz w:val="19"/>
+                <w:szCs w:val="19"/>
+              </w:rPr>
+            </w:pPr>
+            <w:r>
+              <w:rPr>
+                <w:rFonts w:ascii="Arial Nova Light" w:hAnsi="Arial Nova Light" w:cs="Arial"/>
+                <w:noProof/>
+                <w:color w:val="000000"/>
+                <w:sz w:val="19"/>
+                <w:szCs w:val="19"/>
+              </w:rPr>
+              <w:t>ACTIVO</w:t>
+            </w:r>
+          </w:p>
+        </w:tc>
+      </w:tr>
     </w:tbl>
     <w:p>
       <w:pPr>
@@ -26712,22 +26903,6 @@
           <w:szCs w:val="24"/>
         </w:rPr>
       </w:pPr>
-    </w:p>
-    <w:p>
-      <w:pPr>
-        <w:suppressAutoHyphens w:val="0"/>
-        <w:rPr>
-          <w:sz w:val="24"/>
-          <w:szCs w:val="24"/>
-        </w:rPr>
-      </w:pPr>
-      <w:r>
-        <w:rPr>
-          <w:sz w:val="24"/>
-          <w:szCs w:val="24"/>
-        </w:rPr>
-        <w:br w:type="page"/>
-      </w:r>
     </w:p>
     <w:tbl>
       <w:tblPr>
@@ -26753,8 +26928,8 @@
       <w:tblGrid>
         <w:gridCol w:w="1833"/>
         <w:gridCol w:w="1843"/>
-        <w:gridCol w:w="1984"/>
-        <w:gridCol w:w="1418"/>
+        <w:gridCol w:w="2268"/>
+        <w:gridCol w:w="1134"/>
         <w:gridCol w:w="1559"/>
       </w:tblGrid>
       <w:tr>
@@ -27045,7 +27220,7 @@
         </w:tc>
         <w:tc>
           <w:tcPr>
-            <w:tcW w:w="1984" w:type="dxa"/>
+            <w:tcW w:w="2268" w:type="dxa"/>
             <w:shd w:val="clear" w:color="auto" w:fill="BFBFBF" w:themeFill="background1" w:themeFillShade="BF"/>
             <w:tcMar>
               <w:top w:w="20" w:type="dxa"/>
@@ -27086,7 +27261,7 @@
         </w:tc>
         <w:tc>
           <w:tcPr>
-            <w:tcW w:w="1418" w:type="dxa"/>
+            <w:tcW w:w="1134" w:type="dxa"/>
             <w:shd w:val="clear" w:color="auto" w:fill="BFBFBF" w:themeFill="background1" w:themeFillShade="BF"/>
             <w:tcMar>
               <w:top w:w="20" w:type="dxa"/>
@@ -27372,7 +27547,7 @@
         </w:tc>
         <w:tc>
           <w:tcPr>
-            <w:tcW w:w="1984" w:type="dxa"/>
+            <w:tcW w:w="2268" w:type="dxa"/>
             <w:tcMar>
               <w:top w:w="20" w:type="dxa"/>
               <w:left w:w="100" w:type="dxa"/>
@@ -27402,7 +27577,7 @@
         </w:tc>
         <w:tc>
           <w:tcPr>
-            <w:tcW w:w="1418" w:type="dxa"/>
+            <w:tcW w:w="1134" w:type="dxa"/>
             <w:tcMar>
               <w:top w:w="20" w:type="dxa"/>
               <w:left w:w="100" w:type="dxa"/>
@@ -27616,7 +27791,7 @@
         </w:tc>
         <w:tc>
           <w:tcPr>
-            <w:tcW w:w="1984" w:type="dxa"/>
+            <w:tcW w:w="2268" w:type="dxa"/>
             <w:tcMar>
               <w:top w:w="20" w:type="dxa"/>
               <w:left w:w="100" w:type="dxa"/>
@@ -27646,7 +27821,7 @@
         </w:tc>
         <w:tc>
           <w:tcPr>
-            <w:tcW w:w="1418" w:type="dxa"/>
+            <w:tcW w:w="1134" w:type="dxa"/>
             <w:tcMar>
               <w:top w:w="20" w:type="dxa"/>
               <w:left w:w="100" w:type="dxa"/>
@@ -27832,7 +28007,7 @@
         </w:tc>
         <w:tc>
           <w:tcPr>
-            <w:tcW w:w="1984" w:type="dxa"/>
+            <w:tcW w:w="2268" w:type="dxa"/>
             <w:tcMar>
               <w:top w:w="20" w:type="dxa"/>
               <w:left w:w="100" w:type="dxa"/>
@@ -27862,7 +28037,7 @@
         </w:tc>
         <w:tc>
           <w:tcPr>
-            <w:tcW w:w="1418" w:type="dxa"/>
+            <w:tcW w:w="1134" w:type="dxa"/>
             <w:tcMar>
               <w:top w:w="20" w:type="dxa"/>
               <w:left w:w="100" w:type="dxa"/>
@@ -28039,7 +28214,7 @@
         </w:tc>
         <w:tc>
           <w:tcPr>
-            <w:tcW w:w="1984" w:type="dxa"/>
+            <w:tcW w:w="2268" w:type="dxa"/>
             <w:tcMar>
               <w:top w:w="20" w:type="dxa"/>
               <w:left w:w="100" w:type="dxa"/>
@@ -28069,7 +28244,7 @@
         </w:tc>
         <w:tc>
           <w:tcPr>
-            <w:tcW w:w="1418" w:type="dxa"/>
+            <w:tcW w:w="1134" w:type="dxa"/>
             <w:tcMar>
               <w:top w:w="20" w:type="dxa"/>
               <w:left w:w="100" w:type="dxa"/>
@@ -28335,7 +28510,7 @@
         </w:tc>
         <w:tc>
           <w:tcPr>
-            <w:tcW w:w="1984" w:type="dxa"/>
+            <w:tcW w:w="2268" w:type="dxa"/>
             <w:tcMar>
               <w:top w:w="20" w:type="dxa"/>
               <w:left w:w="100" w:type="dxa"/>
@@ -28372,7 +28547,7 @@
         </w:tc>
         <w:tc>
           <w:tcPr>
-            <w:tcW w:w="1418" w:type="dxa"/>
+            <w:tcW w:w="1134" w:type="dxa"/>
             <w:tcMar>
               <w:top w:w="20" w:type="dxa"/>
               <w:left w:w="100" w:type="dxa"/>
@@ -28576,7 +28751,7 @@
         </w:tc>
         <w:tc>
           <w:tcPr>
-            <w:tcW w:w="1984" w:type="dxa"/>
+            <w:tcW w:w="2268" w:type="dxa"/>
             <w:tcMar>
               <w:top w:w="20" w:type="dxa"/>
               <w:left w:w="100" w:type="dxa"/>
@@ -28606,7 +28781,7 @@
         </w:tc>
         <w:tc>
           <w:tcPr>
-            <w:tcW w:w="1418" w:type="dxa"/>
+            <w:tcW w:w="1134" w:type="dxa"/>
             <w:tcMar>
               <w:top w:w="20" w:type="dxa"/>
               <w:left w:w="100" w:type="dxa"/>
@@ -28763,7 +28938,7 @@
         </w:tc>
         <w:tc>
           <w:tcPr>
-            <w:tcW w:w="1984" w:type="dxa"/>
+            <w:tcW w:w="2268" w:type="dxa"/>
             <w:tcMar>
               <w:top w:w="20" w:type="dxa"/>
               <w:left w:w="100" w:type="dxa"/>
@@ -28793,7 +28968,7 @@
         </w:tc>
         <w:tc>
           <w:tcPr>
-            <w:tcW w:w="1418" w:type="dxa"/>
+            <w:tcW w:w="1134" w:type="dxa"/>
             <w:tcMar>
               <w:top w:w="20" w:type="dxa"/>
               <w:left w:w="100" w:type="dxa"/>
@@ -28950,7 +29125,7 @@
         </w:tc>
         <w:tc>
           <w:tcPr>
-            <w:tcW w:w="1984" w:type="dxa"/>
+            <w:tcW w:w="2268" w:type="dxa"/>
             <w:tcMar>
               <w:top w:w="20" w:type="dxa"/>
               <w:left w:w="100" w:type="dxa"/>
@@ -28980,7 +29155,7 @@
         </w:tc>
         <w:tc>
           <w:tcPr>
-            <w:tcW w:w="1418" w:type="dxa"/>
+            <w:tcW w:w="1134" w:type="dxa"/>
             <w:tcMar>
               <w:top w:w="20" w:type="dxa"/>
               <w:left w:w="100" w:type="dxa"/>
@@ -29125,7 +29300,7 @@
         </w:tc>
         <w:tc>
           <w:tcPr>
-            <w:tcW w:w="1984" w:type="dxa"/>
+            <w:tcW w:w="2268" w:type="dxa"/>
             <w:tcMar>
               <w:top w:w="20" w:type="dxa"/>
               <w:left w:w="100" w:type="dxa"/>
@@ -29155,7 +29330,7 @@
         </w:tc>
         <w:tc>
           <w:tcPr>
-            <w:tcW w:w="1418" w:type="dxa"/>
+            <w:tcW w:w="1134" w:type="dxa"/>
             <w:tcMar>
               <w:top w:w="20" w:type="dxa"/>
               <w:left w:w="100" w:type="dxa"/>
@@ -29341,7 +29516,7 @@
         </w:tc>
         <w:tc>
           <w:tcPr>
-            <w:tcW w:w="1984" w:type="dxa"/>
+            <w:tcW w:w="2268" w:type="dxa"/>
             <w:tcMar>
               <w:top w:w="20" w:type="dxa"/>
               <w:left w:w="100" w:type="dxa"/>
@@ -29371,7 +29546,7 @@
         </w:tc>
         <w:tc>
           <w:tcPr>
-            <w:tcW w:w="1418" w:type="dxa"/>
+            <w:tcW w:w="1134" w:type="dxa"/>
             <w:tcMar>
               <w:top w:w="20" w:type="dxa"/>
               <w:left w:w="100" w:type="dxa"/>
@@ -29450,6 +29625,413 @@
               </w:rPr>
               <w:t>TRANSPORTE</w:t>
             </w:r>
+          </w:p>
+        </w:tc>
+      </w:tr>
+      <w:tr>
+        <w:trPr>
+          <w:trHeight w:val="415"/>
+          <w:jc w:val="center"/>
+        </w:trPr>
+        <w:tc>
+          <w:tcPr>
+            <w:tcW w:w="1833" w:type="dxa"/>
+            <w:shd w:val="clear" w:color="auto" w:fill="BFBFBF" w:themeFill="background1" w:themeFillShade="BF"/>
+            <w:tcMar>
+              <w:top w:w="20" w:type="dxa"/>
+              <w:left w:w="100" w:type="dxa"/>
+              <w:bottom w:w="100" w:type="dxa"/>
+              <w:right w:w="100" w:type="dxa"/>
+            </w:tcMar>
+            <w:vAlign w:val="center"/>
+          </w:tcPr>
+          <w:p>
+            <w:pPr>
+              <w:suppressAutoHyphens w:val="0"/>
+              <w:jc w:val="right"/>
+              <w:rPr>
+                <w:rFonts w:ascii="Arial Nova" w:hAnsi="Arial Nova"/>
+                <w:noProof/>
+              </w:rPr>
+            </w:pPr>
+            <w:r>
+              <w:rPr>
+                <w:rFonts w:ascii="Arial Nova" w:hAnsi="Arial Nova"/>
+                <w:noProof/>
+              </w:rPr>
+              <w:lastRenderedPageBreak/>
+              <w:t>Válido Desde</w:t>
+            </w:r>
+          </w:p>
+        </w:tc>
+        <w:tc>
+          <w:tcPr>
+            <w:tcW w:w="1843" w:type="dxa"/>
+            <w:tcMar>
+              <w:top w:w="20" w:type="dxa"/>
+              <w:left w:w="100" w:type="dxa"/>
+              <w:bottom w:w="100" w:type="dxa"/>
+              <w:right w:w="100" w:type="dxa"/>
+            </w:tcMar>
+            <w:vAlign w:val="center"/>
+          </w:tcPr>
+          <w:p>
+            <w:pPr>
+              <w:suppressAutoHyphens w:val="0"/>
+              <w:spacing w:before="100" w:after="100"/>
+              <w:jc w:val="center"/>
+              <w:rPr>
+                <w:rFonts w:ascii="Arial Nova Light" w:hAnsi="Arial Nova Light" w:cs="Arial"/>
+                <w:i/>
+                <w:iCs/>
+                <w:color w:val="000000"/>
+              </w:rPr>
+            </w:pPr>
+            <w:r>
+              <w:rPr>
+                <w:rFonts w:ascii="Arial Nova Light" w:hAnsi="Arial Nova Light" w:cs="Arial"/>
+                <w:i/>
+                <w:iCs/>
+                <w:color w:val="000000"/>
+              </w:rPr>
+              <w:t>Date</w:t>
+            </w:r>
+          </w:p>
+        </w:tc>
+        <w:tc>
+          <w:tcPr>
+            <w:tcW w:w="2268" w:type="dxa"/>
+            <w:vMerge w:val="restart"/>
+            <w:tcMar>
+              <w:top w:w="20" w:type="dxa"/>
+              <w:left w:w="100" w:type="dxa"/>
+              <w:bottom w:w="100" w:type="dxa"/>
+              <w:right w:w="100" w:type="dxa"/>
+            </w:tcMar>
+            <w:vAlign w:val="center"/>
+          </w:tcPr>
+          <w:p>
+            <w:pPr>
+              <w:suppressAutoHyphens w:val="0"/>
+              <w:spacing w:before="100" w:after="100"/>
+              <w:rPr>
+                <w:rFonts w:ascii="Arial Nova Light" w:hAnsi="Arial Nova Light" w:cs="Arial"/>
+                <w:color w:val="000000"/>
+              </w:rPr>
+            </w:pPr>
+            <w:r>
+              <w:rPr>
+                <w:rFonts w:ascii="Arial Nova Light" w:hAnsi="Arial Nova Light" w:cs="Arial"/>
+                <w:color w:val="000000"/>
+              </w:rPr>
+              <w:t>Atributos empleados en el proceso de carga de la dimensión lentamente cambiante de tipo 2.</w:t>
+            </w:r>
+          </w:p>
+        </w:tc>
+        <w:tc>
+          <w:tcPr>
+            <w:tcW w:w="2693" w:type="dxa"/>
+            <w:gridSpan w:val="2"/>
+            <w:vMerge w:val="restart"/>
+            <w:tcMar>
+              <w:top w:w="20" w:type="dxa"/>
+              <w:left w:w="100" w:type="dxa"/>
+              <w:bottom w:w="100" w:type="dxa"/>
+              <w:right w:w="100" w:type="dxa"/>
+            </w:tcMar>
+            <w:vAlign w:val="center"/>
+          </w:tcPr>
+          <w:p>
+            <w:pPr>
+              <w:suppressAutoHyphens w:val="0"/>
+              <w:rPr>
+                <w:rFonts w:ascii="Arial Nova Light" w:hAnsi="Arial Nova Light" w:cs="Arial"/>
+                <w:color w:val="000000"/>
+                <w:sz w:val="18"/>
+                <w:szCs w:val="18"/>
+              </w:rPr>
+            </w:pPr>
+            <w:r>
+              <w:rPr>
+                <w:rFonts w:ascii="Arial Nova Light" w:hAnsi="Arial Nova Light" w:cs="Arial"/>
+                <w:color w:val="000000"/>
+              </w:rPr>
+              <w:t xml:space="preserve">Estos atributos son generados por </w:t>
+            </w:r>
+            <w:proofErr w:type="spellStart"/>
+            <w:r>
+              <w:rPr>
+                <w:rFonts w:ascii="Arial Nova Light" w:hAnsi="Arial Nova Light" w:cs="Arial"/>
+                <w:color w:val="000000"/>
+              </w:rPr>
+              <w:t>Kettle</w:t>
+            </w:r>
+            <w:proofErr w:type="spellEnd"/>
+            <w:r>
+              <w:rPr>
+                <w:rFonts w:ascii="Arial Nova Light" w:hAnsi="Arial Nova Light" w:cs="Arial"/>
+                <w:color w:val="000000"/>
+              </w:rPr>
+              <w:t xml:space="preserve"> de forma automática durante el proceso de carga.</w:t>
+            </w:r>
+          </w:p>
+        </w:tc>
+      </w:tr>
+      <w:tr>
+        <w:trPr>
+          <w:trHeight w:val="415"/>
+          <w:jc w:val="center"/>
+        </w:trPr>
+        <w:tc>
+          <w:tcPr>
+            <w:tcW w:w="1833" w:type="dxa"/>
+            <w:shd w:val="clear" w:color="auto" w:fill="BFBFBF" w:themeFill="background1" w:themeFillShade="BF"/>
+            <w:tcMar>
+              <w:top w:w="20" w:type="dxa"/>
+              <w:left w:w="100" w:type="dxa"/>
+              <w:bottom w:w="100" w:type="dxa"/>
+              <w:right w:w="100" w:type="dxa"/>
+            </w:tcMar>
+            <w:vAlign w:val="center"/>
+          </w:tcPr>
+          <w:p>
+            <w:pPr>
+              <w:suppressAutoHyphens w:val="0"/>
+              <w:jc w:val="right"/>
+              <w:rPr>
+                <w:rFonts w:ascii="Arial Nova" w:hAnsi="Arial Nova"/>
+                <w:noProof/>
+              </w:rPr>
+            </w:pPr>
+            <w:r>
+              <w:rPr>
+                <w:rFonts w:ascii="Arial Nova" w:hAnsi="Arial Nova"/>
+                <w:noProof/>
+              </w:rPr>
+              <w:t>Válido Hasta</w:t>
+            </w:r>
+          </w:p>
+        </w:tc>
+        <w:tc>
+          <w:tcPr>
+            <w:tcW w:w="1843" w:type="dxa"/>
+            <w:tcMar>
+              <w:top w:w="20" w:type="dxa"/>
+              <w:left w:w="100" w:type="dxa"/>
+              <w:bottom w:w="100" w:type="dxa"/>
+              <w:right w:w="100" w:type="dxa"/>
+            </w:tcMar>
+            <w:vAlign w:val="center"/>
+          </w:tcPr>
+          <w:p>
+            <w:pPr>
+              <w:suppressAutoHyphens w:val="0"/>
+              <w:spacing w:before="100" w:after="100"/>
+              <w:jc w:val="center"/>
+              <w:rPr>
+                <w:rFonts w:ascii="Arial Nova Light" w:hAnsi="Arial Nova Light" w:cs="Arial"/>
+                <w:i/>
+                <w:iCs/>
+                <w:color w:val="000000"/>
+              </w:rPr>
+            </w:pPr>
+            <w:r>
+              <w:rPr>
+                <w:rFonts w:ascii="Arial Nova Light" w:hAnsi="Arial Nova Light" w:cs="Arial"/>
+                <w:i/>
+                <w:iCs/>
+                <w:color w:val="000000"/>
+              </w:rPr>
+              <w:t>Date</w:t>
+            </w:r>
+          </w:p>
+        </w:tc>
+        <w:tc>
+          <w:tcPr>
+            <w:tcW w:w="2268" w:type="dxa"/>
+            <w:vMerge/>
+            <w:tcMar>
+              <w:top w:w="20" w:type="dxa"/>
+              <w:left w:w="100" w:type="dxa"/>
+              <w:bottom w:w="100" w:type="dxa"/>
+              <w:right w:w="100" w:type="dxa"/>
+            </w:tcMar>
+            <w:vAlign w:val="center"/>
+          </w:tcPr>
+          <w:p>
+            <w:pPr>
+              <w:suppressAutoHyphens w:val="0"/>
+              <w:spacing w:before="100" w:after="100"/>
+              <w:rPr>
+                <w:rFonts w:ascii="Arial Nova Light" w:hAnsi="Arial Nova Light" w:cs="Arial"/>
+                <w:color w:val="000000"/>
+              </w:rPr>
+            </w:pPr>
+          </w:p>
+        </w:tc>
+        <w:tc>
+          <w:tcPr>
+            <w:tcW w:w="2693" w:type="dxa"/>
+            <w:gridSpan w:val="2"/>
+            <w:vMerge/>
+            <w:tcMar>
+              <w:top w:w="20" w:type="dxa"/>
+              <w:left w:w="100" w:type="dxa"/>
+              <w:bottom w:w="100" w:type="dxa"/>
+              <w:right w:w="100" w:type="dxa"/>
+            </w:tcMar>
+            <w:vAlign w:val="center"/>
+          </w:tcPr>
+          <w:p>
+            <w:pPr>
+              <w:suppressAutoHyphens w:val="0"/>
+              <w:rPr>
+                <w:rFonts w:ascii="Arial Nova Light" w:hAnsi="Arial Nova Light" w:cs="Arial"/>
+                <w:color w:val="000000"/>
+                <w:sz w:val="18"/>
+                <w:szCs w:val="18"/>
+              </w:rPr>
+            </w:pPr>
+          </w:p>
+        </w:tc>
+      </w:tr>
+      <w:tr>
+        <w:trPr>
+          <w:trHeight w:val="415"/>
+          <w:jc w:val="center"/>
+        </w:trPr>
+        <w:tc>
+          <w:tcPr>
+            <w:tcW w:w="1833" w:type="dxa"/>
+            <w:shd w:val="clear" w:color="auto" w:fill="BFBFBF" w:themeFill="background1" w:themeFillShade="BF"/>
+            <w:tcMar>
+              <w:top w:w="20" w:type="dxa"/>
+              <w:left w:w="100" w:type="dxa"/>
+              <w:bottom w:w="100" w:type="dxa"/>
+              <w:right w:w="100" w:type="dxa"/>
+            </w:tcMar>
+            <w:vAlign w:val="center"/>
+          </w:tcPr>
+          <w:p>
+            <w:pPr>
+              <w:suppressAutoHyphens w:val="0"/>
+              <w:jc w:val="right"/>
+              <w:rPr>
+                <w:rFonts w:ascii="Arial Nova" w:hAnsi="Arial Nova"/>
+                <w:noProof/>
+              </w:rPr>
+            </w:pPr>
+            <w:r>
+              <w:rPr>
+                <w:rFonts w:ascii="Arial Nova" w:hAnsi="Arial Nova"/>
+                <w:noProof/>
+              </w:rPr>
+              <w:t>Número de Versión</w:t>
+            </w:r>
+          </w:p>
+        </w:tc>
+        <w:tc>
+          <w:tcPr>
+            <w:tcW w:w="1843" w:type="dxa"/>
+            <w:tcMar>
+              <w:top w:w="20" w:type="dxa"/>
+              <w:left w:w="100" w:type="dxa"/>
+              <w:bottom w:w="100" w:type="dxa"/>
+              <w:right w:w="100" w:type="dxa"/>
+            </w:tcMar>
+            <w:vAlign w:val="center"/>
+          </w:tcPr>
+          <w:p>
+            <w:pPr>
+              <w:suppressAutoHyphens w:val="0"/>
+              <w:spacing w:before="100" w:after="100"/>
+              <w:jc w:val="center"/>
+              <w:rPr>
+                <w:rFonts w:ascii="Arial Nova Light" w:hAnsi="Arial Nova Light" w:cs="Arial"/>
+                <w:i/>
+                <w:iCs/>
+                <w:color w:val="000000"/>
+              </w:rPr>
+            </w:pPr>
+            <w:proofErr w:type="spellStart"/>
+            <w:proofErr w:type="gramStart"/>
+            <w:r>
+              <w:rPr>
+                <w:rFonts w:ascii="Arial Nova Light" w:hAnsi="Arial Nova Light" w:cs="Arial"/>
+                <w:i/>
+                <w:iCs/>
+                <w:color w:val="000000"/>
+              </w:rPr>
+              <w:t>Smallint</w:t>
+            </w:r>
+            <w:proofErr w:type="spellEnd"/>
+            <w:r>
+              <w:rPr>
+                <w:rFonts w:ascii="Arial Nova Light" w:hAnsi="Arial Nova Light" w:cs="Arial"/>
+                <w:i/>
+                <w:iCs/>
+                <w:color w:val="000000"/>
+              </w:rPr>
+              <w:t>(</w:t>
+            </w:r>
+            <w:proofErr w:type="gramEnd"/>
+            <w:r>
+              <w:rPr>
+                <w:rFonts w:ascii="Arial Nova Light" w:hAnsi="Arial Nova Light" w:cs="Arial"/>
+                <w:i/>
+                <w:iCs/>
+                <w:color w:val="000000"/>
+              </w:rPr>
+              <w:t>5)</w:t>
+            </w:r>
+          </w:p>
+        </w:tc>
+        <w:tc>
+          <w:tcPr>
+            <w:tcW w:w="2268" w:type="dxa"/>
+            <w:vMerge/>
+            <w:tcMar>
+              <w:top w:w="20" w:type="dxa"/>
+              <w:left w:w="100" w:type="dxa"/>
+              <w:bottom w:w="100" w:type="dxa"/>
+              <w:right w:w="100" w:type="dxa"/>
+            </w:tcMar>
+            <w:vAlign w:val="center"/>
+          </w:tcPr>
+          <w:p>
+            <w:pPr>
+              <w:suppressAutoHyphens w:val="0"/>
+              <w:spacing w:before="100" w:after="100"/>
+              <w:rPr>
+                <w:rFonts w:ascii="Arial Nova Light" w:hAnsi="Arial Nova Light" w:cs="Arial"/>
+                <w:color w:val="000000"/>
+              </w:rPr>
+            </w:pPr>
+          </w:p>
+        </w:tc>
+        <w:tc>
+          <w:tcPr>
+            <w:tcW w:w="2693" w:type="dxa"/>
+            <w:gridSpan w:val="2"/>
+            <w:vMerge/>
+            <w:tcMar>
+              <w:top w:w="20" w:type="dxa"/>
+              <w:left w:w="100" w:type="dxa"/>
+              <w:bottom w:w="100" w:type="dxa"/>
+              <w:right w:w="100" w:type="dxa"/>
+            </w:tcMar>
+            <w:vAlign w:val="center"/>
+          </w:tcPr>
+          <w:p>
+            <w:pPr>
+              <w:suppressAutoHyphens w:val="0"/>
+              <w:rPr>
+                <w:rFonts w:ascii="Arial Nova Light" w:hAnsi="Arial Nova Light" w:cs="Arial"/>
+                <w:color w:val="000000"/>
+                <w:sz w:val="18"/>
+                <w:szCs w:val="18"/>
+              </w:rPr>
+            </w:pPr>
           </w:p>
         </w:tc>
       </w:tr>
@@ -29457,6 +30039,8 @@
     <w:p>
       <w:pPr>
         <w:suppressAutoHyphens w:val="0"/>
+        <w:spacing w:before="800" w:after="200" w:line="360" w:lineRule="auto"/>
+        <w:jc w:val="both"/>
         <w:rPr>
           <w:rFonts w:ascii="Arial Nova" w:hAnsi="Arial Nova" w:cs="Arial"/>
           <w:b/>
@@ -29479,14 +30063,9 @@
           <w:sz w:val="24"/>
           <w:szCs w:val="24"/>
         </w:rPr>
-        <w:br w:type="page"/>
-      </w:r>
-    </w:p>
-    <w:p>
-      <w:pPr>
-        <w:suppressAutoHyphens w:val="0"/>
-        <w:spacing w:before="800" w:after="200" w:line="360" w:lineRule="auto"/>
-        <w:jc w:val="both"/>
+        <w:t>6.1.2</w:t>
+      </w:r>
+      <w:r>
         <w:rPr>
           <w:rFonts w:ascii="Arial Nova" w:hAnsi="Arial Nova" w:cs="Arial"/>
           <w:b/>
@@ -29497,7 +30076,8 @@
           <w:sz w:val="24"/>
           <w:szCs w:val="24"/>
         </w:rPr>
-      </w:pPr>
+        <w:t>.</w:t>
+      </w:r>
       <w:r>
         <w:rPr>
           <w:rFonts w:ascii="Arial Nova" w:hAnsi="Arial Nova" w:cs="Arial"/>
@@ -29509,8 +30089,7 @@
           <w:sz w:val="24"/>
           <w:szCs w:val="24"/>
         </w:rPr>
-        <w:lastRenderedPageBreak/>
-        <w:t>6.1.2</w:t>
+        <w:t xml:space="preserve"> </w:t>
       </w:r>
       <w:r>
         <w:rPr>
@@ -29523,110 +30102,7 @@
           <w:sz w:val="24"/>
           <w:szCs w:val="24"/>
         </w:rPr>
-        <w:t>.</w:t>
-      </w:r>
-      <w:r>
-        <w:rPr>
-          <w:rFonts w:ascii="Arial Nova" w:hAnsi="Arial Nova" w:cs="Arial"/>
-          <w:b/>
-          <w:bCs/>
-          <w:i/>
-          <w:iCs/>
-          <w:color w:val="000000"/>
-          <w:sz w:val="24"/>
-          <w:szCs w:val="24"/>
-        </w:rPr>
-        <w:t xml:space="preserve"> </w:t>
-      </w:r>
-      <w:r>
-        <w:rPr>
-          <w:rFonts w:ascii="Arial Nova" w:hAnsi="Arial Nova" w:cs="Arial"/>
-          <w:b/>
-          <w:bCs/>
-          <w:i/>
-          <w:iCs/>
-          <w:color w:val="000000"/>
-          <w:sz w:val="24"/>
-          <w:szCs w:val="24"/>
-        </w:rPr>
         <w:t>Establecimiento de la jerarquía entre los atributos de cada dimensión</w:t>
-      </w:r>
-    </w:p>
-    <w:p>
-      <w:pPr>
-        <w:suppressAutoHyphens w:val="0"/>
-        <w:spacing w:after="400" w:line="360" w:lineRule="auto"/>
-        <w:ind w:firstLine="2"/>
-        <w:jc w:val="both"/>
-        <w:rPr>
-          <w:rFonts w:ascii="Arial Nova Light" w:hAnsi="Arial Nova Light" w:cs="Arial"/>
-          <w:color w:val="000000"/>
-          <w:sz w:val="24"/>
-          <w:szCs w:val="24"/>
-        </w:rPr>
-      </w:pPr>
-      <w:r>
-        <w:rPr>
-          <w:rFonts w:ascii="Arial Nova Light" w:hAnsi="Arial Nova Light" w:cs="Arial"/>
-          <w:color w:val="000000"/>
-          <w:sz w:val="24"/>
-          <w:szCs w:val="24"/>
-        </w:rPr>
-        <w:t xml:space="preserve">En </w:t>
-      </w:r>
-      <w:r>
-        <w:rPr>
-          <w:rFonts w:ascii="Arial Nova Light" w:hAnsi="Arial Nova Light" w:cs="Arial"/>
-          <w:color w:val="000000"/>
-          <w:sz w:val="24"/>
-          <w:szCs w:val="24"/>
-        </w:rPr>
-        <w:t xml:space="preserve">las próximas </w:t>
-      </w:r>
-      <w:r>
-        <w:rPr>
-          <w:rFonts w:ascii="Arial Nova Light" w:hAnsi="Arial Nova Light" w:cs="Arial"/>
-          <w:color w:val="000000"/>
-          <w:sz w:val="24"/>
-          <w:szCs w:val="24"/>
-        </w:rPr>
-        <w:t xml:space="preserve">figuras se describe </w:t>
-      </w:r>
-      <w:r>
-        <w:rPr>
-          <w:rFonts w:ascii="Arial Nova Light" w:hAnsi="Arial Nova Light" w:cs="Arial"/>
-          <w:color w:val="000000"/>
-          <w:sz w:val="24"/>
-          <w:szCs w:val="24"/>
-        </w:rPr>
-        <w:t xml:space="preserve">se describe la jerarquía </w:t>
-      </w:r>
-      <w:r>
-        <w:rPr>
-          <w:rFonts w:ascii="Arial Nova Light" w:hAnsi="Arial Nova Light" w:cs="Arial"/>
-          <w:color w:val="000000"/>
-          <w:sz w:val="24"/>
-          <w:szCs w:val="24"/>
-        </w:rPr>
-        <w:t>que seguirán los atributos de cada dimensión</w:t>
-      </w:r>
-      <w:r>
-        <w:rPr>
-          <w:rFonts w:ascii="Arial Nova Light" w:hAnsi="Arial Nova Light" w:cs="Arial"/>
-          <w:color w:val="000000"/>
-          <w:sz w:val="24"/>
-          <w:szCs w:val="24"/>
-        </w:rPr>
-        <w:t xml:space="preserve">, tomando en cuenta las granularidades descritas en el paso 2 y los atributos </w:t>
-      </w:r>
-      <w:r>
-        <w:rPr>
-          <w:rFonts w:ascii="Arial Nova Light" w:hAnsi="Arial Nova Light" w:cs="Arial"/>
-          <w:color w:val="000000"/>
-          <w:sz w:val="24"/>
-          <w:szCs w:val="24"/>
-        </w:rPr>
-        <w:t>explicados en la sección anterior.</w:t>
       </w:r>
     </w:p>
     <w:p>
@@ -29634,6 +30110,83 @@
         <w:suppressAutoHyphens w:val="0"/>
         <w:spacing w:after="200" w:line="360" w:lineRule="auto"/>
         <w:ind w:firstLine="2"/>
+        <w:jc w:val="both"/>
+        <w:rPr>
+          <w:rFonts w:ascii="Arial Nova Light" w:hAnsi="Arial Nova Light" w:cs="Arial"/>
+          <w:color w:val="000000"/>
+          <w:sz w:val="24"/>
+          <w:szCs w:val="24"/>
+        </w:rPr>
+      </w:pPr>
+      <w:r>
+        <w:rPr>
+          <w:rFonts w:ascii="Arial Nova Light" w:hAnsi="Arial Nova Light" w:cs="Arial"/>
+          <w:color w:val="000000"/>
+          <w:sz w:val="24"/>
+          <w:szCs w:val="24"/>
+        </w:rPr>
+        <w:t xml:space="preserve">En </w:t>
+      </w:r>
+      <w:r>
+        <w:rPr>
+          <w:rFonts w:ascii="Arial Nova Light" w:hAnsi="Arial Nova Light" w:cs="Arial"/>
+          <w:color w:val="000000"/>
+          <w:sz w:val="24"/>
+          <w:szCs w:val="24"/>
+        </w:rPr>
+        <w:t xml:space="preserve">las próximas </w:t>
+      </w:r>
+      <w:r>
+        <w:rPr>
+          <w:rFonts w:ascii="Arial Nova Light" w:hAnsi="Arial Nova Light" w:cs="Arial"/>
+          <w:color w:val="000000"/>
+          <w:sz w:val="24"/>
+          <w:szCs w:val="24"/>
+        </w:rPr>
+        <w:t xml:space="preserve">figuras se describe </w:t>
+      </w:r>
+      <w:r>
+        <w:rPr>
+          <w:rFonts w:ascii="Arial Nova Light" w:hAnsi="Arial Nova Light" w:cs="Arial"/>
+          <w:color w:val="000000"/>
+          <w:sz w:val="24"/>
+          <w:szCs w:val="24"/>
+        </w:rPr>
+        <w:t xml:space="preserve">se describe la jerarquía </w:t>
+      </w:r>
+      <w:r>
+        <w:rPr>
+          <w:rFonts w:ascii="Arial Nova Light" w:hAnsi="Arial Nova Light" w:cs="Arial"/>
+          <w:color w:val="000000"/>
+          <w:sz w:val="24"/>
+          <w:szCs w:val="24"/>
+        </w:rPr>
+        <w:t>que seguirán los atributos de cada dimensión</w:t>
+      </w:r>
+      <w:r>
+        <w:rPr>
+          <w:rFonts w:ascii="Arial Nova Light" w:hAnsi="Arial Nova Light" w:cs="Arial"/>
+          <w:color w:val="000000"/>
+          <w:sz w:val="24"/>
+          <w:szCs w:val="24"/>
+        </w:rPr>
+        <w:t xml:space="preserve">, tomando en cuenta las granularidades descritas en el paso 2 y los atributos </w:t>
+      </w:r>
+      <w:r>
+        <w:rPr>
+          <w:rFonts w:ascii="Arial Nova Light" w:hAnsi="Arial Nova Light" w:cs="Arial"/>
+          <w:color w:val="000000"/>
+          <w:sz w:val="24"/>
+          <w:szCs w:val="24"/>
+        </w:rPr>
+        <w:t>explicados en la sección anterior.</w:t>
+      </w:r>
+    </w:p>
+    <w:p>
+      <w:pPr>
+        <w:suppressAutoHyphens w:val="0"/>
+        <w:spacing w:line="360" w:lineRule="auto"/>
+        <w:ind w:firstLine="2"/>
         <w:jc w:val="center"/>
         <w:rPr>
           <w:rFonts w:ascii="Arial Nova Light" w:hAnsi="Arial Nova Light" w:cs="Arial"/>
@@ -29647,9 +30200,9 @@
           <w:noProof/>
         </w:rPr>
         <w:drawing>
-          <wp:inline distT="0" distB="0" distL="0" distR="0" wp14:anchorId="73DF2D3E" wp14:editId="23112293">
-            <wp:extent cx="4220886" cy="2721935"/>
-            <wp:effectExtent l="0" t="0" r="8255" b="2540"/>
+          <wp:inline distT="0" distB="0" distL="0" distR="0" wp14:anchorId="73DF2D3E" wp14:editId="72F811C1">
+            <wp:extent cx="3508744" cy="2262693"/>
+            <wp:effectExtent l="0" t="0" r="0" b="4445"/>
             <wp:docPr id="12" name="Gráfico 12"/>
             <wp:cNvGraphicFramePr>
               <a:graphicFrameLocks xmlns:a="http://schemas.openxmlformats.org/drawingml/2006/main" noChangeAspect="1"/>
@@ -29676,7 +30229,7 @@
                   <pic:spPr>
                     <a:xfrm>
                       <a:off x="0" y="0"/>
-                      <a:ext cx="4220886" cy="2721935"/>
+                      <a:ext cx="3526029" cy="2273840"/>
                     </a:xfrm>
                     <a:prstGeom prst="rect">
                       <a:avLst/>
@@ -29778,7 +30331,7 @@
     <w:p>
       <w:pPr>
         <w:suppressAutoHyphens w:val="0"/>
-        <w:spacing w:after="200" w:line="360" w:lineRule="auto"/>
+        <w:spacing w:line="360" w:lineRule="auto"/>
         <w:ind w:firstLine="2"/>
         <w:jc w:val="center"/>
         <w:rPr>
@@ -29793,8 +30346,8 @@
           <w:noProof/>
         </w:rPr>
         <w:drawing>
-          <wp:inline distT="0" distB="0" distL="0" distR="0" wp14:anchorId="40806741" wp14:editId="55953BA1">
-            <wp:extent cx="2252375" cy="3489137"/>
+          <wp:inline distT="0" distB="0" distL="0" distR="0" wp14:anchorId="40806741" wp14:editId="71B4E89D">
+            <wp:extent cx="1832617" cy="2838893"/>
             <wp:effectExtent l="0" t="0" r="0" b="0"/>
             <wp:docPr id="7" name="Gráfico 7"/>
             <wp:cNvGraphicFramePr>
@@ -29821,7 +30374,7 @@
                   <pic:spPr bwMode="auto">
                     <a:xfrm>
                       <a:off x="0" y="0"/>
-                      <a:ext cx="2255650" cy="3494211"/>
+                      <a:ext cx="1838524" cy="2848043"/>
                     </a:xfrm>
                     <a:prstGeom prst="rect">
                       <a:avLst/>
@@ -33475,99 +34028,6 @@
                 <w:szCs w:val="22"/>
               </w:rPr>
               <w:t>en el sistema OLTP</w:t>
-            </w:r>
-            <w:r>
-              <w:rPr>
-                <w:rFonts w:ascii="Arial Nova Light" w:hAnsi="Arial Nova Light" w:cs="Arial"/>
-                <w:color w:val="000000"/>
-                <w:sz w:val="22"/>
-                <w:szCs w:val="22"/>
-              </w:rPr>
-              <w:t>.</w:t>
-            </w:r>
-          </w:p>
-        </w:tc>
-      </w:tr>
-      <w:tr>
-        <w:trPr>
-          <w:jc w:val="center"/>
-        </w:trPr>
-        <w:tc>
-          <w:tcPr>
-            <w:tcW w:w="1476" w:type="dxa"/>
-            <w:shd w:val="clear" w:color="auto" w:fill="BFBFBF" w:themeFill="background1" w:themeFillShade="BF"/>
-            <w:tcMar>
-              <w:top w:w="15" w:type="dxa"/>
-              <w:left w:w="108" w:type="dxa"/>
-              <w:bottom w:w="0" w:type="dxa"/>
-              <w:right w:w="108" w:type="dxa"/>
-            </w:tcMar>
-            <w:vAlign w:val="center"/>
-          </w:tcPr>
-          <w:p>
-            <w:pPr>
-              <w:suppressAutoHyphens w:val="0"/>
-              <w:jc w:val="right"/>
-              <w:rPr>
-                <w:rFonts w:ascii="Arial Nova" w:hAnsi="Arial Nova"/>
-                <w:noProof/>
-                <w:sz w:val="22"/>
-                <w:szCs w:val="22"/>
-              </w:rPr>
-            </w:pPr>
-            <w:r>
-              <w:rPr>
-                <w:rFonts w:ascii="Arial Nova" w:hAnsi="Arial Nova"/>
-                <w:noProof/>
-                <w:sz w:val="22"/>
-                <w:szCs w:val="22"/>
-              </w:rPr>
-              <w:t>Ciudad</w:t>
-            </w:r>
-          </w:p>
-        </w:tc>
-        <w:tc>
-          <w:tcPr>
-            <w:tcW w:w="6603" w:type="dxa"/>
-            <w:shd w:val="clear" w:color="auto" w:fill="auto"/>
-            <w:tcMar>
-              <w:top w:w="15" w:type="dxa"/>
-              <w:left w:w="108" w:type="dxa"/>
-              <w:bottom w:w="0" w:type="dxa"/>
-              <w:right w:w="108" w:type="dxa"/>
-            </w:tcMar>
-            <w:vAlign w:val="center"/>
-          </w:tcPr>
-          <w:p>
-            <w:pPr>
-              <w:suppressAutoHyphens w:val="0"/>
-              <w:spacing w:before="200" w:after="200"/>
-              <w:rPr>
-                <w:rFonts w:ascii="Arial Nova Light" w:hAnsi="Arial Nova Light" w:cs="Arial"/>
-                <w:color w:val="000000"/>
-                <w:sz w:val="22"/>
-                <w:szCs w:val="22"/>
-              </w:rPr>
-            </w:pPr>
-            <w:r>
-              <w:rPr>
-                <w:rFonts w:ascii="Arial Nova Light" w:hAnsi="Arial Nova Light" w:cs="Arial"/>
-                <w:color w:val="000000"/>
-                <w:sz w:val="22"/>
-                <w:szCs w:val="22"/>
-              </w:rPr>
-              <w:t xml:space="preserve">Los caracteres del atributo ciudad deben ser alfabéticos. En caso contrario, </w:t>
-            </w:r>
-            <w:r>
-              <w:rPr>
-                <w:rFonts w:ascii="Arial Nova Light" w:hAnsi="Arial Nova Light" w:cs="Arial"/>
-                <w:b/>
-                <w:bCs/>
-                <w:color w:val="000000"/>
-                <w:sz w:val="22"/>
-                <w:szCs w:val="22"/>
-              </w:rPr>
-              <w:t>se filtrará la fila</w:t>
             </w:r>
             <w:r>
               <w:rPr>
@@ -40803,7 +41263,7 @@
   <w:style w:type="paragraph" w:default="1" w:styleId="Normal">
     <w:name w:val="Normal"/>
     <w:qFormat/>
-    <w:rsid w:val="00A3498A"/>
+    <w:rsid w:val="007F0454"/>
     <w:pPr>
       <w:suppressAutoHyphens/>
     </w:pPr>

</xml_diff>

<commit_message>
Salidas a tablas correctas y sin filtrar tuplas
</commit_message>
<xml_diff>
--- a/4. Informe hasta el paso 4 y DWH base/Informe/Informe.docx
+++ b/4. Informe hasta el paso 4 y DWH base/Informe/Informe.docx
@@ -285,6 +285,7 @@
                         </w:rPr>
                         <w:t xml:space="preserve">scola </w:t>
                       </w:r>
+                      <w:proofErr w:type="gramStart"/>
                       <w:r>
                         <w:rPr>
                           <w:b/>
@@ -296,8 +297,16 @@
                         <w:rPr>
                           <w:sz w:val="36"/>
                         </w:rPr>
-                        <w:t xml:space="preserve">uperior  de </w:t>
+                        <w:t>uperior  de</w:t>
                       </w:r>
+                      <w:proofErr w:type="gramEnd"/>
+                      <w:r>
+                        <w:rPr>
+                          <w:sz w:val="36"/>
+                        </w:rPr>
+                        <w:t xml:space="preserve"> </w:t>
+                      </w:r>
+                      <w:proofErr w:type="spellStart"/>
                       <w:r>
                         <w:rPr>
                           <w:b/>
@@ -309,7 +318,14 @@
                         <w:rPr>
                           <w:sz w:val="36"/>
                         </w:rPr>
-                        <w:t xml:space="preserve">nxeñaría </w:t>
+                        <w:t>nxeñaría</w:t>
+                      </w:r>
+                      <w:proofErr w:type="spellEnd"/>
+                      <w:r>
+                        <w:rPr>
+                          <w:sz w:val="36"/>
+                        </w:rPr>
+                        <w:t xml:space="preserve"> </w:t>
                       </w:r>
                       <w:r>
                         <w:rPr>
@@ -690,11 +706,7 @@
           </mc:Choice>
           <mc:Fallback>
             <w:pict>
-              <v:shapetype w14:anchorId="1E228BB5" id="_x0000_t202" coordsize="21600,21600" o:spt="202" path="m,l,21600r21600,l21600,xe">
-                <v:stroke joinstyle="miter"/>
-                <v:path gradientshapeok="t" o:connecttype="rect"/>
-              </v:shapetype>
-              <v:shape id="Text Box 2" o:spid="_x0000_s1027" type="#_x0000_t202" style="position:absolute;margin-left:-3.5pt;margin-top:5.15pt;width:432.15pt;height:151.35pt;z-index:251658240;visibility:visible;mso-wrap-style:square;mso-width-percent:0;mso-height-percent:0;mso-wrap-distance-left:0;mso-wrap-distance-top:0;mso-wrap-distance-right:7.05pt;mso-wrap-distance-bottom:0;mso-position-horizontal:absolute;mso-position-horizontal-relative:margin;mso-position-vertical:absolute;mso-position-vertical-relative:text;mso-width-percent:0;mso-height-percent:0;mso-width-relative:page;mso-height-relative:page;v-text-anchor:top" o:gfxdata="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" stroked="f">
+              <v:shape w14:anchorId="1E228BB5" id="Text Box 2" o:spid="_x0000_s1027" type="#_x0000_t202" style="position:absolute;margin-left:-3.5pt;margin-top:5.15pt;width:432.15pt;height:151.35pt;z-index:251658240;visibility:visible;mso-wrap-style:square;mso-width-percent:0;mso-height-percent:0;mso-wrap-distance-left:0;mso-wrap-distance-top:0;mso-wrap-distance-right:7.05pt;mso-wrap-distance-bottom:0;mso-position-horizontal:absolute;mso-position-horizontal-relative:margin;mso-position-vertical:absolute;mso-position-vertical-relative:text;mso-width-percent:0;mso-height-percent:0;mso-width-relative:page;mso-height-relative:page;v-text-anchor:top" o:gfxdata="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" stroked="f">
                 <v:fill opacity="0"/>
                 <v:textbox inset="0,0,0,0">
                   <w:txbxContent>
@@ -33677,7 +33689,7 @@
                 <w:sz w:val="22"/>
                 <w:szCs w:val="22"/>
               </w:rPr>
-              <w:t>se filtrará la fila</w:t>
+              <w:t>se reemplazará por el valor mínimo permitido de 10</w:t>
             </w:r>
             <w:r>
               <w:rPr>
@@ -34364,7 +34376,16 @@
                 <w:sz w:val="22"/>
                 <w:szCs w:val="22"/>
               </w:rPr>
-              <w:t>. De no ser así</w:t>
+              <w:t xml:space="preserve">. </w:t>
+            </w:r>
+            <w:r>
+              <w:rPr>
+                <w:rFonts w:ascii="Arial Nova Light" w:hAnsi="Arial Nova Light" w:cs="Arial"/>
+                <w:color w:val="000000"/>
+                <w:sz w:val="22"/>
+                <w:szCs w:val="22"/>
+              </w:rPr>
+              <w:t>Si está fuera de ese rango</w:t>
             </w:r>
             <w:r>
               <w:rPr>
@@ -34375,7 +34396,7 @@
                 <w:sz w:val="22"/>
                 <w:szCs w:val="22"/>
               </w:rPr>
-              <w:t xml:space="preserve">, </w:t>
+              <w:t xml:space="preserve">, se agrupará en el intervalo </w:t>
             </w:r>
             <w:r>
               <w:rPr>
@@ -34386,16 +34407,60 @@
                 <w:sz w:val="22"/>
                 <w:szCs w:val="22"/>
               </w:rPr>
-              <w:t>se eliminará la fila</w:t>
-            </w:r>
-            <w:r>
-              <w:rPr>
-                <w:rFonts w:ascii="Arial Nova Light" w:hAnsi="Arial Nova Light" w:cs="Arial"/>
-                <w:color w:val="000000"/>
-                <w:sz w:val="22"/>
-                <w:szCs w:val="22"/>
-              </w:rPr>
-              <w:t>.</w:t>
+              <w:t>inferior (&lt;25)</w:t>
+            </w:r>
+            <w:r>
+              <w:rPr>
+                <w:rFonts w:ascii="Arial Nova Light" w:hAnsi="Arial Nova Light" w:cs="Arial"/>
+                <w:b/>
+                <w:bCs/>
+                <w:color w:val="000000"/>
+                <w:sz w:val="22"/>
+                <w:szCs w:val="22"/>
+              </w:rPr>
+              <w:t xml:space="preserve"> y</w:t>
+            </w:r>
+            <w:r>
+              <w:rPr>
+                <w:rFonts w:ascii="Arial Nova Light" w:hAnsi="Arial Nova Light" w:cs="Arial"/>
+                <w:b/>
+                <w:bCs/>
+                <w:color w:val="000000"/>
+                <w:sz w:val="22"/>
+                <w:szCs w:val="22"/>
+              </w:rPr>
+              <w:t xml:space="preserve"> </w:t>
+            </w:r>
+            <w:r>
+              <w:rPr>
+                <w:rFonts w:ascii="Arial Nova Light" w:hAnsi="Arial Nova Light" w:cs="Arial"/>
+                <w:b/>
+                <w:bCs/>
+                <w:color w:val="000000"/>
+                <w:sz w:val="22"/>
+                <w:szCs w:val="22"/>
+              </w:rPr>
+              <w:t>superior (</w:t>
+            </w:r>
+            <w:r>
+              <w:rPr>
+                <w:rFonts w:ascii="Arial Nova Light" w:hAnsi="Arial Nova Light" w:cs="Arial"/>
+                <w:b/>
+                <w:bCs/>
+                <w:color w:val="000000"/>
+                <w:sz w:val="22"/>
+                <w:szCs w:val="22"/>
+              </w:rPr>
+              <w:t>&gt;65)</w:t>
+            </w:r>
+            <w:r>
+              <w:rPr>
+                <w:rFonts w:ascii="Arial Nova Light" w:hAnsi="Arial Nova Light" w:cs="Arial"/>
+                <w:color w:val="000000"/>
+                <w:sz w:val="22"/>
+                <w:szCs w:val="22"/>
+              </w:rPr>
+              <w:t>, respectivamente.</w:t>
             </w:r>
           </w:p>
         </w:tc>

</xml_diff>

<commit_message>
Transformaciones de dimensiones terminadas
</commit_message>
<xml_diff>
--- a/4. Informe hasta el paso 4 y DWH base/Informe/Informe.docx
+++ b/4. Informe hasta el paso 4 y DWH base/Informe/Informe.docx
@@ -1,6 +1,6 @@
 
 <file path=word/document.xml><?xml version="1.0" encoding="utf-8"?>
-<w:document xmlns:wpc="http://schemas.microsoft.com/office/word/2010/wordprocessingCanvas" xmlns:cx="http://schemas.microsoft.com/office/drawing/2014/chartex" xmlns:cx1="http://schemas.microsoft.com/office/drawing/2015/9/8/chartex" xmlns:cx2="http://schemas.microsoft.com/office/drawing/2015/10/21/chartex" xmlns:cx3="http://schemas.microsoft.com/office/drawing/2016/5/9/chartex" xmlns:cx4="http://schemas.microsoft.com/office/drawing/2016/5/10/chartex" xmlns:cx5="http://schemas.microsoft.com/office/drawing/2016/5/11/chartex" xmlns:cx6="http://schemas.microsoft.com/office/drawing/2016/5/12/chartex" xmlns:cx7="http://schemas.microsoft.com/office/drawing/2016/5/13/chartex" xmlns:cx8="http://schemas.microsoft.com/office/drawing/2016/5/14/chartex" xmlns:mc="http://schemas.openxmlformats.org/markup-compatibility/2006" xmlns:aink="http://schemas.microsoft.com/office/drawing/2016/ink" xmlns:am3d="http://schemas.microsoft.com/office/drawing/2017/model3d" xmlns:o="urn:schemas-microsoft-com:office:office" xmlns:r="http://schemas.openxmlformats.org/officeDocument/2006/relationships" xmlns:m="http://schemas.openxmlformats.org/officeDocument/2006/math" xmlns:v="urn:schemas-microsoft-com:vml" xmlns:wp14="http://schemas.microsoft.com/office/word/2010/wordprocessingDrawing" xmlns:wp="http://schemas.openxmlformats.org/drawingml/2006/wordprocessingDrawing" xmlns:w10="urn:schemas-microsoft-com:office:word" xmlns:w="http://schemas.openxmlformats.org/wordprocessingml/2006/main" xmlns:w14="http://schemas.microsoft.com/office/word/2010/wordml" xmlns:w15="http://schemas.microsoft.com/office/word/2012/wordml" xmlns:w16cex="http://schemas.microsoft.com/office/word/2018/wordml/cex" xmlns:w16cid="http://schemas.microsoft.com/office/word/2016/wordml/cid" xmlns:w16="http://schemas.microsoft.com/office/word/2018/wordml" xmlns:w16se="http://schemas.microsoft.com/office/word/2015/wordml/symex" xmlns:wpg="http://schemas.microsoft.com/office/word/2010/wordprocessingGroup" xmlns:wpi="http://schemas.microsoft.com/office/word/2010/wordprocessingInk" xmlns:wne="http://schemas.microsoft.com/office/word/2006/wordml" xmlns:wps="http://schemas.microsoft.com/office/word/2010/wordprocessingShape" mc:Ignorable="w14 w15 w16se w16cid w16 w16cex wp14">
+<w:document xmlns:wpc="http://schemas.microsoft.com/office/word/2010/wordprocessingCanvas" xmlns:cx="http://schemas.microsoft.com/office/drawing/2014/chartex" xmlns:cx1="http://schemas.microsoft.com/office/drawing/2015/9/8/chartex" xmlns:cx2="http://schemas.microsoft.com/office/drawing/2015/10/21/chartex" xmlns:cx3="http://schemas.microsoft.com/office/drawing/2016/5/9/chartex" xmlns:cx4="http://schemas.microsoft.com/office/drawing/2016/5/10/chartex" xmlns:cx5="http://schemas.microsoft.com/office/drawing/2016/5/11/chartex" xmlns:cx6="http://schemas.microsoft.com/office/drawing/2016/5/12/chartex" xmlns:cx7="http://schemas.microsoft.com/office/drawing/2016/5/13/chartex" xmlns:cx8="http://schemas.microsoft.com/office/drawing/2016/5/14/chartex" xmlns:mc="http://schemas.openxmlformats.org/markup-compatibility/2006" xmlns:aink="http://schemas.microsoft.com/office/drawing/2016/ink" xmlns:am3d="http://schemas.microsoft.com/office/drawing/2017/model3d" xmlns:o="urn:schemas-microsoft-com:office:office" xmlns:r="http://schemas.openxmlformats.org/officeDocument/2006/relationships" xmlns:m="http://schemas.openxmlformats.org/officeDocument/2006/math" xmlns:v="urn:schemas-microsoft-com:vml" xmlns:wp14="http://schemas.microsoft.com/office/word/2010/wordprocessingDrawing" xmlns:wp="http://schemas.openxmlformats.org/drawingml/2006/wordprocessingDrawing" xmlns:w10="urn:schemas-microsoft-com:office:word" xmlns:w="http://schemas.openxmlformats.org/wordprocessingml/2006/main" xmlns:w14="http://schemas.microsoft.com/office/word/2010/wordml" xmlns:w15="http://schemas.microsoft.com/office/word/2012/wordml" xmlns:w16cex="http://schemas.microsoft.com/office/word/2018/wordml/cex" xmlns:w16cid="http://schemas.microsoft.com/office/word/2016/wordml/cid" xmlns:w16="http://schemas.microsoft.com/office/word/2018/wordml" xmlns:w16sdtdh="http://schemas.microsoft.com/office/word/2020/wordml/sdtdatahash" xmlns:w16se="http://schemas.microsoft.com/office/word/2015/wordml/symex" xmlns:wpg="http://schemas.microsoft.com/office/word/2010/wordprocessingGroup" xmlns:wpi="http://schemas.microsoft.com/office/word/2010/wordprocessingInk" xmlns:wne="http://schemas.microsoft.com/office/word/2006/wordml" xmlns:wps="http://schemas.microsoft.com/office/word/2010/wordprocessingShape" mc:Ignorable="w14 w15 w16se w16cid w16 w16cex w16sdtdh wp14">
   <w:background w:color="FFFFFF"/>
   <w:body>
     <w:p>
@@ -36085,7 +36085,18 @@
                 <w:sz w:val="22"/>
                 <w:szCs w:val="22"/>
               </w:rPr>
-              <w:t>á por el valor más frecuente</w:t>
+              <w:t xml:space="preserve">á por el valor </w:t>
+            </w:r>
+            <w:r>
+              <w:rPr>
+                <w:rFonts w:ascii="Arial Nova Light" w:hAnsi="Arial Nova Light" w:cs="Arial"/>
+                <w:b/>
+                <w:bCs/>
+                <w:color w:val="000000"/>
+                <w:sz w:val="22"/>
+                <w:szCs w:val="22"/>
+              </w:rPr>
+              <w:t>por defecto “Medio-Bajo”</w:t>
             </w:r>
             <w:r>
               <w:rPr>
@@ -38853,7 +38864,7 @@
 </file>
 
 <file path=word/endnotes.xml><?xml version="1.0" encoding="utf-8"?>
-<w:endnotes xmlns:wpc="http://schemas.microsoft.com/office/word/2010/wordprocessingCanvas" xmlns:cx="http://schemas.microsoft.com/office/drawing/2014/chartex" xmlns:cx1="http://schemas.microsoft.com/office/drawing/2015/9/8/chartex" xmlns:cx2="http://schemas.microsoft.com/office/drawing/2015/10/21/chartex" xmlns:cx3="http://schemas.microsoft.com/office/drawing/2016/5/9/chartex" xmlns:cx4="http://schemas.microsoft.com/office/drawing/2016/5/10/chartex" xmlns:cx5="http://schemas.microsoft.com/office/drawing/2016/5/11/chartex" xmlns:cx6="http://schemas.microsoft.com/office/drawing/2016/5/12/chartex" xmlns:cx7="http://schemas.microsoft.com/office/drawing/2016/5/13/chartex" xmlns:cx8="http://schemas.microsoft.com/office/drawing/2016/5/14/chartex" xmlns:mc="http://schemas.openxmlformats.org/markup-compatibility/2006" xmlns:aink="http://schemas.microsoft.com/office/drawing/2016/ink" xmlns:am3d="http://schemas.microsoft.com/office/drawing/2017/model3d" xmlns:o="urn:schemas-microsoft-com:office:office" xmlns:r="http://schemas.openxmlformats.org/officeDocument/2006/relationships" xmlns:m="http://schemas.openxmlformats.org/officeDocument/2006/math" xmlns:v="urn:schemas-microsoft-com:vml" xmlns:wp14="http://schemas.microsoft.com/office/word/2010/wordprocessingDrawing" xmlns:wp="http://schemas.openxmlformats.org/drawingml/2006/wordprocessingDrawing" xmlns:w10="urn:schemas-microsoft-com:office:word" xmlns:w="http://schemas.openxmlformats.org/wordprocessingml/2006/main" xmlns:w14="http://schemas.microsoft.com/office/word/2010/wordml" xmlns:w15="http://schemas.microsoft.com/office/word/2012/wordml" xmlns:w16cex="http://schemas.microsoft.com/office/word/2018/wordml/cex" xmlns:w16cid="http://schemas.microsoft.com/office/word/2016/wordml/cid" xmlns:w16="http://schemas.microsoft.com/office/word/2018/wordml" xmlns:w16se="http://schemas.microsoft.com/office/word/2015/wordml/symex" xmlns:wpg="http://schemas.microsoft.com/office/word/2010/wordprocessingGroup" xmlns:wpi="http://schemas.microsoft.com/office/word/2010/wordprocessingInk" xmlns:wne="http://schemas.microsoft.com/office/word/2006/wordml" xmlns:wps="http://schemas.microsoft.com/office/word/2010/wordprocessingShape" mc:Ignorable="w14 w15 w16se w16cid w16 w16cex wp14">
+<w:endnotes xmlns:wpc="http://schemas.microsoft.com/office/word/2010/wordprocessingCanvas" xmlns:cx="http://schemas.microsoft.com/office/drawing/2014/chartex" xmlns:cx1="http://schemas.microsoft.com/office/drawing/2015/9/8/chartex" xmlns:cx2="http://schemas.microsoft.com/office/drawing/2015/10/21/chartex" xmlns:cx3="http://schemas.microsoft.com/office/drawing/2016/5/9/chartex" xmlns:cx4="http://schemas.microsoft.com/office/drawing/2016/5/10/chartex" xmlns:cx5="http://schemas.microsoft.com/office/drawing/2016/5/11/chartex" xmlns:cx6="http://schemas.microsoft.com/office/drawing/2016/5/12/chartex" xmlns:cx7="http://schemas.microsoft.com/office/drawing/2016/5/13/chartex" xmlns:cx8="http://schemas.microsoft.com/office/drawing/2016/5/14/chartex" xmlns:mc="http://schemas.openxmlformats.org/markup-compatibility/2006" xmlns:aink="http://schemas.microsoft.com/office/drawing/2016/ink" xmlns:am3d="http://schemas.microsoft.com/office/drawing/2017/model3d" xmlns:o="urn:schemas-microsoft-com:office:office" xmlns:r="http://schemas.openxmlformats.org/officeDocument/2006/relationships" xmlns:m="http://schemas.openxmlformats.org/officeDocument/2006/math" xmlns:v="urn:schemas-microsoft-com:vml" xmlns:wp14="http://schemas.microsoft.com/office/word/2010/wordprocessingDrawing" xmlns:wp="http://schemas.openxmlformats.org/drawingml/2006/wordprocessingDrawing" xmlns:w10="urn:schemas-microsoft-com:office:word" xmlns:w="http://schemas.openxmlformats.org/wordprocessingml/2006/main" xmlns:w14="http://schemas.microsoft.com/office/word/2010/wordml" xmlns:w15="http://schemas.microsoft.com/office/word/2012/wordml" xmlns:w16cex="http://schemas.microsoft.com/office/word/2018/wordml/cex" xmlns:w16cid="http://schemas.microsoft.com/office/word/2016/wordml/cid" xmlns:w16="http://schemas.microsoft.com/office/word/2018/wordml" xmlns:w16sdtdh="http://schemas.microsoft.com/office/word/2020/wordml/sdtdatahash" xmlns:w16se="http://schemas.microsoft.com/office/word/2015/wordml/symex" xmlns:wpg="http://schemas.microsoft.com/office/word/2010/wordprocessingGroup" xmlns:wpi="http://schemas.microsoft.com/office/word/2010/wordprocessingInk" xmlns:wne="http://schemas.microsoft.com/office/word/2006/wordml" xmlns:wps="http://schemas.microsoft.com/office/word/2010/wordprocessingShape" mc:Ignorable="w14 w15 w16se w16cid w16 w16cex w16sdtdh wp14">
   <w:endnote w:type="separator" w:id="-1">
     <w:p>
       <w:r>
@@ -38875,7 +38886,7 @@
 </file>
 
 <file path=word/footer1.xml><?xml version="1.0" encoding="utf-8"?>
-<w:ftr xmlns:wpc="http://schemas.microsoft.com/office/word/2010/wordprocessingCanvas" xmlns:cx="http://schemas.microsoft.com/office/drawing/2014/chartex" xmlns:cx1="http://schemas.microsoft.com/office/drawing/2015/9/8/chartex" xmlns:cx2="http://schemas.microsoft.com/office/drawing/2015/10/21/chartex" xmlns:cx3="http://schemas.microsoft.com/office/drawing/2016/5/9/chartex" xmlns:cx4="http://schemas.microsoft.com/office/drawing/2016/5/10/chartex" xmlns:cx5="http://schemas.microsoft.com/office/drawing/2016/5/11/chartex" xmlns:cx6="http://schemas.microsoft.com/office/drawing/2016/5/12/chartex" xmlns:cx7="http://schemas.microsoft.com/office/drawing/2016/5/13/chartex" xmlns:cx8="http://schemas.microsoft.com/office/drawing/2016/5/14/chartex" xmlns:mc="http://schemas.openxmlformats.org/markup-compatibility/2006" xmlns:aink="http://schemas.microsoft.com/office/drawing/2016/ink" xmlns:am3d="http://schemas.microsoft.com/office/drawing/2017/model3d" xmlns:o="urn:schemas-microsoft-com:office:office" xmlns:r="http://schemas.openxmlformats.org/officeDocument/2006/relationships" xmlns:m="http://schemas.openxmlformats.org/officeDocument/2006/math" xmlns:v="urn:schemas-microsoft-com:vml" xmlns:wp14="http://schemas.microsoft.com/office/word/2010/wordprocessingDrawing" xmlns:wp="http://schemas.openxmlformats.org/drawingml/2006/wordprocessingDrawing" xmlns:w10="urn:schemas-microsoft-com:office:word" xmlns:w="http://schemas.openxmlformats.org/wordprocessingml/2006/main" xmlns:w14="http://schemas.microsoft.com/office/word/2010/wordml" xmlns:w15="http://schemas.microsoft.com/office/word/2012/wordml" xmlns:w16cex="http://schemas.microsoft.com/office/word/2018/wordml/cex" xmlns:w16cid="http://schemas.microsoft.com/office/word/2016/wordml/cid" xmlns:w16="http://schemas.microsoft.com/office/word/2018/wordml" xmlns:w16se="http://schemas.microsoft.com/office/word/2015/wordml/symex" xmlns:wpg="http://schemas.microsoft.com/office/word/2010/wordprocessingGroup" xmlns:wpi="http://schemas.microsoft.com/office/word/2010/wordprocessingInk" xmlns:wne="http://schemas.microsoft.com/office/word/2006/wordml" xmlns:wps="http://schemas.microsoft.com/office/word/2010/wordprocessingShape" mc:Ignorable="w14 w15 w16se w16cid w16 w16cex wp14">
+<w:ftr xmlns:wpc="http://schemas.microsoft.com/office/word/2010/wordprocessingCanvas" xmlns:cx="http://schemas.microsoft.com/office/drawing/2014/chartex" xmlns:cx1="http://schemas.microsoft.com/office/drawing/2015/9/8/chartex" xmlns:cx2="http://schemas.microsoft.com/office/drawing/2015/10/21/chartex" xmlns:cx3="http://schemas.microsoft.com/office/drawing/2016/5/9/chartex" xmlns:cx4="http://schemas.microsoft.com/office/drawing/2016/5/10/chartex" xmlns:cx5="http://schemas.microsoft.com/office/drawing/2016/5/11/chartex" xmlns:cx6="http://schemas.microsoft.com/office/drawing/2016/5/12/chartex" xmlns:cx7="http://schemas.microsoft.com/office/drawing/2016/5/13/chartex" xmlns:cx8="http://schemas.microsoft.com/office/drawing/2016/5/14/chartex" xmlns:mc="http://schemas.openxmlformats.org/markup-compatibility/2006" xmlns:aink="http://schemas.microsoft.com/office/drawing/2016/ink" xmlns:am3d="http://schemas.microsoft.com/office/drawing/2017/model3d" xmlns:o="urn:schemas-microsoft-com:office:office" xmlns:r="http://schemas.openxmlformats.org/officeDocument/2006/relationships" xmlns:m="http://schemas.openxmlformats.org/officeDocument/2006/math" xmlns:v="urn:schemas-microsoft-com:vml" xmlns:wp14="http://schemas.microsoft.com/office/word/2010/wordprocessingDrawing" xmlns:wp="http://schemas.openxmlformats.org/drawingml/2006/wordprocessingDrawing" xmlns:w10="urn:schemas-microsoft-com:office:word" xmlns:w="http://schemas.openxmlformats.org/wordprocessingml/2006/main" xmlns:w14="http://schemas.microsoft.com/office/word/2010/wordml" xmlns:w15="http://schemas.microsoft.com/office/word/2012/wordml" xmlns:w16cex="http://schemas.microsoft.com/office/word/2018/wordml/cex" xmlns:w16cid="http://schemas.microsoft.com/office/word/2016/wordml/cid" xmlns:w16="http://schemas.microsoft.com/office/word/2018/wordml" xmlns:w16sdtdh="http://schemas.microsoft.com/office/word/2020/wordml/sdtdatahash" xmlns:w16se="http://schemas.microsoft.com/office/word/2015/wordml/symex" xmlns:wpg="http://schemas.microsoft.com/office/word/2010/wordprocessingGroup" xmlns:wpi="http://schemas.microsoft.com/office/word/2010/wordprocessingInk" xmlns:wne="http://schemas.microsoft.com/office/word/2006/wordml" xmlns:wps="http://schemas.microsoft.com/office/word/2010/wordprocessingShape" mc:Ignorable="w14 w15 w16se w16cid w16 w16cex w16sdtdh wp14">
   <w:p>
     <w:pPr>
       <w:pStyle w:val="Piedepgina"/>
@@ -39061,7 +39072,7 @@
 </file>
 
 <file path=word/footnotes.xml><?xml version="1.0" encoding="utf-8"?>
-<w:footnotes xmlns:wpc="http://schemas.microsoft.com/office/word/2010/wordprocessingCanvas" xmlns:cx="http://schemas.microsoft.com/office/drawing/2014/chartex" xmlns:cx1="http://schemas.microsoft.com/office/drawing/2015/9/8/chartex" xmlns:cx2="http://schemas.microsoft.com/office/drawing/2015/10/21/chartex" xmlns:cx3="http://schemas.microsoft.com/office/drawing/2016/5/9/chartex" xmlns:cx4="http://schemas.microsoft.com/office/drawing/2016/5/10/chartex" xmlns:cx5="http://schemas.microsoft.com/office/drawing/2016/5/11/chartex" xmlns:cx6="http://schemas.microsoft.com/office/drawing/2016/5/12/chartex" xmlns:cx7="http://schemas.microsoft.com/office/drawing/2016/5/13/chartex" xmlns:cx8="http://schemas.microsoft.com/office/drawing/2016/5/14/chartex" xmlns:mc="http://schemas.openxmlformats.org/markup-compatibility/2006" xmlns:aink="http://schemas.microsoft.com/office/drawing/2016/ink" xmlns:am3d="http://schemas.microsoft.com/office/drawing/2017/model3d" xmlns:o="urn:schemas-microsoft-com:office:office" xmlns:r="http://schemas.openxmlformats.org/officeDocument/2006/relationships" xmlns:m="http://schemas.openxmlformats.org/officeDocument/2006/math" xmlns:v="urn:schemas-microsoft-com:vml" xmlns:wp14="http://schemas.microsoft.com/office/word/2010/wordprocessingDrawing" xmlns:wp="http://schemas.openxmlformats.org/drawingml/2006/wordprocessingDrawing" xmlns:w10="urn:schemas-microsoft-com:office:word" xmlns:w="http://schemas.openxmlformats.org/wordprocessingml/2006/main" xmlns:w14="http://schemas.microsoft.com/office/word/2010/wordml" xmlns:w15="http://schemas.microsoft.com/office/word/2012/wordml" xmlns:w16cex="http://schemas.microsoft.com/office/word/2018/wordml/cex" xmlns:w16cid="http://schemas.microsoft.com/office/word/2016/wordml/cid" xmlns:w16="http://schemas.microsoft.com/office/word/2018/wordml" xmlns:w16se="http://schemas.microsoft.com/office/word/2015/wordml/symex" xmlns:wpg="http://schemas.microsoft.com/office/word/2010/wordprocessingGroup" xmlns:wpi="http://schemas.microsoft.com/office/word/2010/wordprocessingInk" xmlns:wne="http://schemas.microsoft.com/office/word/2006/wordml" xmlns:wps="http://schemas.microsoft.com/office/word/2010/wordprocessingShape" mc:Ignorable="w14 w15 w16se w16cid w16 w16cex wp14">
+<w:footnotes xmlns:wpc="http://schemas.microsoft.com/office/word/2010/wordprocessingCanvas" xmlns:cx="http://schemas.microsoft.com/office/drawing/2014/chartex" xmlns:cx1="http://schemas.microsoft.com/office/drawing/2015/9/8/chartex" xmlns:cx2="http://schemas.microsoft.com/office/drawing/2015/10/21/chartex" xmlns:cx3="http://schemas.microsoft.com/office/drawing/2016/5/9/chartex" xmlns:cx4="http://schemas.microsoft.com/office/drawing/2016/5/10/chartex" xmlns:cx5="http://schemas.microsoft.com/office/drawing/2016/5/11/chartex" xmlns:cx6="http://schemas.microsoft.com/office/drawing/2016/5/12/chartex" xmlns:cx7="http://schemas.microsoft.com/office/drawing/2016/5/13/chartex" xmlns:cx8="http://schemas.microsoft.com/office/drawing/2016/5/14/chartex" xmlns:mc="http://schemas.openxmlformats.org/markup-compatibility/2006" xmlns:aink="http://schemas.microsoft.com/office/drawing/2016/ink" xmlns:am3d="http://schemas.microsoft.com/office/drawing/2017/model3d" xmlns:o="urn:schemas-microsoft-com:office:office" xmlns:r="http://schemas.openxmlformats.org/officeDocument/2006/relationships" xmlns:m="http://schemas.openxmlformats.org/officeDocument/2006/math" xmlns:v="urn:schemas-microsoft-com:vml" xmlns:wp14="http://schemas.microsoft.com/office/word/2010/wordprocessingDrawing" xmlns:wp="http://schemas.openxmlformats.org/drawingml/2006/wordprocessingDrawing" xmlns:w10="urn:schemas-microsoft-com:office:word" xmlns:w="http://schemas.openxmlformats.org/wordprocessingml/2006/main" xmlns:w14="http://schemas.microsoft.com/office/word/2010/wordml" xmlns:w15="http://schemas.microsoft.com/office/word/2012/wordml" xmlns:w16cex="http://schemas.microsoft.com/office/word/2018/wordml/cex" xmlns:w16cid="http://schemas.microsoft.com/office/word/2016/wordml/cid" xmlns:w16="http://schemas.microsoft.com/office/word/2018/wordml" xmlns:w16sdtdh="http://schemas.microsoft.com/office/word/2020/wordml/sdtdatahash" xmlns:w16se="http://schemas.microsoft.com/office/word/2015/wordml/symex" xmlns:wpg="http://schemas.microsoft.com/office/word/2010/wordprocessingGroup" xmlns:wpi="http://schemas.microsoft.com/office/word/2010/wordprocessingInk" xmlns:wne="http://schemas.microsoft.com/office/word/2006/wordml" xmlns:wps="http://schemas.microsoft.com/office/word/2010/wordprocessingShape" mc:Ignorable="w14 w15 w16se w16cid w16 w16cex w16sdtdh wp14">
   <w:footnote w:type="separator" w:id="-1">
     <w:p>
       <w:r>
@@ -39083,7 +39094,7 @@
 </file>
 
 <file path=word/header1.xml><?xml version="1.0" encoding="utf-8"?>
-<w:hdr xmlns:wpc="http://schemas.microsoft.com/office/word/2010/wordprocessingCanvas" xmlns:cx="http://schemas.microsoft.com/office/drawing/2014/chartex" xmlns:cx1="http://schemas.microsoft.com/office/drawing/2015/9/8/chartex" xmlns:cx2="http://schemas.microsoft.com/office/drawing/2015/10/21/chartex" xmlns:cx3="http://schemas.microsoft.com/office/drawing/2016/5/9/chartex" xmlns:cx4="http://schemas.microsoft.com/office/drawing/2016/5/10/chartex" xmlns:cx5="http://schemas.microsoft.com/office/drawing/2016/5/11/chartex" xmlns:cx6="http://schemas.microsoft.com/office/drawing/2016/5/12/chartex" xmlns:cx7="http://schemas.microsoft.com/office/drawing/2016/5/13/chartex" xmlns:cx8="http://schemas.microsoft.com/office/drawing/2016/5/14/chartex" xmlns:mc="http://schemas.openxmlformats.org/markup-compatibility/2006" xmlns:aink="http://schemas.microsoft.com/office/drawing/2016/ink" xmlns:am3d="http://schemas.microsoft.com/office/drawing/2017/model3d" xmlns:o="urn:schemas-microsoft-com:office:office" xmlns:r="http://schemas.openxmlformats.org/officeDocument/2006/relationships" xmlns:m="http://schemas.openxmlformats.org/officeDocument/2006/math" xmlns:v="urn:schemas-microsoft-com:vml" xmlns:wp14="http://schemas.microsoft.com/office/word/2010/wordprocessingDrawing" xmlns:wp="http://schemas.openxmlformats.org/drawingml/2006/wordprocessingDrawing" xmlns:w10="urn:schemas-microsoft-com:office:word" xmlns:w="http://schemas.openxmlformats.org/wordprocessingml/2006/main" xmlns:w14="http://schemas.microsoft.com/office/word/2010/wordml" xmlns:w15="http://schemas.microsoft.com/office/word/2012/wordml" xmlns:w16cex="http://schemas.microsoft.com/office/word/2018/wordml/cex" xmlns:w16cid="http://schemas.microsoft.com/office/word/2016/wordml/cid" xmlns:w16="http://schemas.microsoft.com/office/word/2018/wordml" xmlns:w16se="http://schemas.microsoft.com/office/word/2015/wordml/symex" xmlns:wpg="http://schemas.microsoft.com/office/word/2010/wordprocessingGroup" xmlns:wpi="http://schemas.microsoft.com/office/word/2010/wordprocessingInk" xmlns:wne="http://schemas.microsoft.com/office/word/2006/wordml" xmlns:wps="http://schemas.microsoft.com/office/word/2010/wordprocessingShape" mc:Ignorable="w14 w15 w16se w16cid w16 w16cex wp14">
+<w:hdr xmlns:wpc="http://schemas.microsoft.com/office/word/2010/wordprocessingCanvas" xmlns:cx="http://schemas.microsoft.com/office/drawing/2014/chartex" xmlns:cx1="http://schemas.microsoft.com/office/drawing/2015/9/8/chartex" xmlns:cx2="http://schemas.microsoft.com/office/drawing/2015/10/21/chartex" xmlns:cx3="http://schemas.microsoft.com/office/drawing/2016/5/9/chartex" xmlns:cx4="http://schemas.microsoft.com/office/drawing/2016/5/10/chartex" xmlns:cx5="http://schemas.microsoft.com/office/drawing/2016/5/11/chartex" xmlns:cx6="http://schemas.microsoft.com/office/drawing/2016/5/12/chartex" xmlns:cx7="http://schemas.microsoft.com/office/drawing/2016/5/13/chartex" xmlns:cx8="http://schemas.microsoft.com/office/drawing/2016/5/14/chartex" xmlns:mc="http://schemas.openxmlformats.org/markup-compatibility/2006" xmlns:aink="http://schemas.microsoft.com/office/drawing/2016/ink" xmlns:am3d="http://schemas.microsoft.com/office/drawing/2017/model3d" xmlns:o="urn:schemas-microsoft-com:office:office" xmlns:r="http://schemas.openxmlformats.org/officeDocument/2006/relationships" xmlns:m="http://schemas.openxmlformats.org/officeDocument/2006/math" xmlns:v="urn:schemas-microsoft-com:vml" xmlns:wp14="http://schemas.microsoft.com/office/word/2010/wordprocessingDrawing" xmlns:wp="http://schemas.openxmlformats.org/drawingml/2006/wordprocessingDrawing" xmlns:w10="urn:schemas-microsoft-com:office:word" xmlns:w="http://schemas.openxmlformats.org/wordprocessingml/2006/main" xmlns:w14="http://schemas.microsoft.com/office/word/2010/wordml" xmlns:w15="http://schemas.microsoft.com/office/word/2012/wordml" xmlns:w16cex="http://schemas.microsoft.com/office/word/2018/wordml/cex" xmlns:w16cid="http://schemas.microsoft.com/office/word/2016/wordml/cid" xmlns:w16="http://schemas.microsoft.com/office/word/2018/wordml" xmlns:w16sdtdh="http://schemas.microsoft.com/office/word/2020/wordml/sdtdatahash" xmlns:w16se="http://schemas.microsoft.com/office/word/2015/wordml/symex" xmlns:wpg="http://schemas.microsoft.com/office/word/2010/wordprocessingGroup" xmlns:wpi="http://schemas.microsoft.com/office/word/2010/wordprocessingInk" xmlns:wne="http://schemas.microsoft.com/office/word/2006/wordml" xmlns:wps="http://schemas.microsoft.com/office/word/2010/wordprocessingShape" mc:Ignorable="w14 w15 w16se w16cid w16 w16cex w16sdtdh wp14">
   <w:p>
     <w:pPr>
       <w:pStyle w:val="Encabezado"/>
@@ -39102,7 +39113,7 @@
 </file>
 
 <file path=word/header2.xml><?xml version="1.0" encoding="utf-8"?>
-<w:hdr xmlns:wpc="http://schemas.microsoft.com/office/word/2010/wordprocessingCanvas" xmlns:cx="http://schemas.microsoft.com/office/drawing/2014/chartex" xmlns:cx1="http://schemas.microsoft.com/office/drawing/2015/9/8/chartex" xmlns:cx2="http://schemas.microsoft.com/office/drawing/2015/10/21/chartex" xmlns:cx3="http://schemas.microsoft.com/office/drawing/2016/5/9/chartex" xmlns:cx4="http://schemas.microsoft.com/office/drawing/2016/5/10/chartex" xmlns:cx5="http://schemas.microsoft.com/office/drawing/2016/5/11/chartex" xmlns:cx6="http://schemas.microsoft.com/office/drawing/2016/5/12/chartex" xmlns:cx7="http://schemas.microsoft.com/office/drawing/2016/5/13/chartex" xmlns:cx8="http://schemas.microsoft.com/office/drawing/2016/5/14/chartex" xmlns:mc="http://schemas.openxmlformats.org/markup-compatibility/2006" xmlns:aink="http://schemas.microsoft.com/office/drawing/2016/ink" xmlns:am3d="http://schemas.microsoft.com/office/drawing/2017/model3d" xmlns:o="urn:schemas-microsoft-com:office:office" xmlns:r="http://schemas.openxmlformats.org/officeDocument/2006/relationships" xmlns:m="http://schemas.openxmlformats.org/officeDocument/2006/math" xmlns:v="urn:schemas-microsoft-com:vml" xmlns:wp14="http://schemas.microsoft.com/office/word/2010/wordprocessingDrawing" xmlns:wp="http://schemas.openxmlformats.org/drawingml/2006/wordprocessingDrawing" xmlns:w10="urn:schemas-microsoft-com:office:word" xmlns:w="http://schemas.openxmlformats.org/wordprocessingml/2006/main" xmlns:w14="http://schemas.microsoft.com/office/word/2010/wordml" xmlns:w15="http://schemas.microsoft.com/office/word/2012/wordml" xmlns:w16cex="http://schemas.microsoft.com/office/word/2018/wordml/cex" xmlns:w16cid="http://schemas.microsoft.com/office/word/2016/wordml/cid" xmlns:w16="http://schemas.microsoft.com/office/word/2018/wordml" xmlns:w16se="http://schemas.microsoft.com/office/word/2015/wordml/symex" xmlns:wpg="http://schemas.microsoft.com/office/word/2010/wordprocessingGroup" xmlns:wpi="http://schemas.microsoft.com/office/word/2010/wordprocessingInk" xmlns:wne="http://schemas.microsoft.com/office/word/2006/wordml" xmlns:wps="http://schemas.microsoft.com/office/word/2010/wordprocessingShape" mc:Ignorable="w14 w15 w16se w16cid w16 w16cex wp14">
+<w:hdr xmlns:wpc="http://schemas.microsoft.com/office/word/2010/wordprocessingCanvas" xmlns:cx="http://schemas.microsoft.com/office/drawing/2014/chartex" xmlns:cx1="http://schemas.microsoft.com/office/drawing/2015/9/8/chartex" xmlns:cx2="http://schemas.microsoft.com/office/drawing/2015/10/21/chartex" xmlns:cx3="http://schemas.microsoft.com/office/drawing/2016/5/9/chartex" xmlns:cx4="http://schemas.microsoft.com/office/drawing/2016/5/10/chartex" xmlns:cx5="http://schemas.microsoft.com/office/drawing/2016/5/11/chartex" xmlns:cx6="http://schemas.microsoft.com/office/drawing/2016/5/12/chartex" xmlns:cx7="http://schemas.microsoft.com/office/drawing/2016/5/13/chartex" xmlns:cx8="http://schemas.microsoft.com/office/drawing/2016/5/14/chartex" xmlns:mc="http://schemas.openxmlformats.org/markup-compatibility/2006" xmlns:aink="http://schemas.microsoft.com/office/drawing/2016/ink" xmlns:am3d="http://schemas.microsoft.com/office/drawing/2017/model3d" xmlns:o="urn:schemas-microsoft-com:office:office" xmlns:r="http://schemas.openxmlformats.org/officeDocument/2006/relationships" xmlns:m="http://schemas.openxmlformats.org/officeDocument/2006/math" xmlns:v="urn:schemas-microsoft-com:vml" xmlns:wp14="http://schemas.microsoft.com/office/word/2010/wordprocessingDrawing" xmlns:wp="http://schemas.openxmlformats.org/drawingml/2006/wordprocessingDrawing" xmlns:w10="urn:schemas-microsoft-com:office:word" xmlns:w="http://schemas.openxmlformats.org/wordprocessingml/2006/main" xmlns:w14="http://schemas.microsoft.com/office/word/2010/wordml" xmlns:w15="http://schemas.microsoft.com/office/word/2012/wordml" xmlns:w16cex="http://schemas.microsoft.com/office/word/2018/wordml/cex" xmlns:w16cid="http://schemas.microsoft.com/office/word/2016/wordml/cid" xmlns:w16="http://schemas.microsoft.com/office/word/2018/wordml" xmlns:w16sdtdh="http://schemas.microsoft.com/office/word/2020/wordml/sdtdatahash" xmlns:w16se="http://schemas.microsoft.com/office/word/2015/wordml/symex" xmlns:wpg="http://schemas.microsoft.com/office/word/2010/wordprocessingGroup" xmlns:wpi="http://schemas.microsoft.com/office/word/2010/wordprocessingInk" xmlns:wne="http://schemas.microsoft.com/office/word/2006/wordml" xmlns:wps="http://schemas.microsoft.com/office/word/2010/wordprocessingShape" mc:Ignorable="w14 w15 w16se w16cid w16 w16cex w16sdtdh wp14">
   <w:p>
     <w:pPr>
       <w:pStyle w:val="Encabezado"/>
@@ -39126,7 +39137,7 @@
 </file>
 
 <file path=word/numbering.xml><?xml version="1.0" encoding="utf-8"?>
-<w:numbering xmlns:wpc="http://schemas.microsoft.com/office/word/2010/wordprocessingCanvas" xmlns:cx="http://schemas.microsoft.com/office/drawing/2014/chartex" xmlns:cx1="http://schemas.microsoft.com/office/drawing/2015/9/8/chartex" xmlns:cx2="http://schemas.microsoft.com/office/drawing/2015/10/21/chartex" xmlns:cx3="http://schemas.microsoft.com/office/drawing/2016/5/9/chartex" xmlns:cx4="http://schemas.microsoft.com/office/drawing/2016/5/10/chartex" xmlns:cx5="http://schemas.microsoft.com/office/drawing/2016/5/11/chartex" xmlns:cx6="http://schemas.microsoft.com/office/drawing/2016/5/12/chartex" xmlns:cx7="http://schemas.microsoft.com/office/drawing/2016/5/13/chartex" xmlns:cx8="http://schemas.microsoft.com/office/drawing/2016/5/14/chartex" xmlns:mc="http://schemas.openxmlformats.org/markup-compatibility/2006" xmlns:aink="http://schemas.microsoft.com/office/drawing/2016/ink" xmlns:am3d="http://schemas.microsoft.com/office/drawing/2017/model3d" xmlns:o="urn:schemas-microsoft-com:office:office" xmlns:r="http://schemas.openxmlformats.org/officeDocument/2006/relationships" xmlns:m="http://schemas.openxmlformats.org/officeDocument/2006/math" xmlns:v="urn:schemas-microsoft-com:vml" xmlns:wp14="http://schemas.microsoft.com/office/word/2010/wordprocessingDrawing" xmlns:wp="http://schemas.openxmlformats.org/drawingml/2006/wordprocessingDrawing" xmlns:w10="urn:schemas-microsoft-com:office:word" xmlns:w="http://schemas.openxmlformats.org/wordprocessingml/2006/main" xmlns:w14="http://schemas.microsoft.com/office/word/2010/wordml" xmlns:w15="http://schemas.microsoft.com/office/word/2012/wordml" xmlns:w16cex="http://schemas.microsoft.com/office/word/2018/wordml/cex" xmlns:w16cid="http://schemas.microsoft.com/office/word/2016/wordml/cid" xmlns:w16="http://schemas.microsoft.com/office/word/2018/wordml" xmlns:w16se="http://schemas.microsoft.com/office/word/2015/wordml/symex" xmlns:wpg="http://schemas.microsoft.com/office/word/2010/wordprocessingGroup" xmlns:wpi="http://schemas.microsoft.com/office/word/2010/wordprocessingInk" xmlns:wne="http://schemas.microsoft.com/office/word/2006/wordml" xmlns:wps="http://schemas.microsoft.com/office/word/2010/wordprocessingShape" mc:Ignorable="w14 w15 w16se w16cid w16 w16cex wp14">
+<w:numbering xmlns:wpc="http://schemas.microsoft.com/office/word/2010/wordprocessingCanvas" xmlns:cx="http://schemas.microsoft.com/office/drawing/2014/chartex" xmlns:cx1="http://schemas.microsoft.com/office/drawing/2015/9/8/chartex" xmlns:cx2="http://schemas.microsoft.com/office/drawing/2015/10/21/chartex" xmlns:cx3="http://schemas.microsoft.com/office/drawing/2016/5/9/chartex" xmlns:cx4="http://schemas.microsoft.com/office/drawing/2016/5/10/chartex" xmlns:cx5="http://schemas.microsoft.com/office/drawing/2016/5/11/chartex" xmlns:cx6="http://schemas.microsoft.com/office/drawing/2016/5/12/chartex" xmlns:cx7="http://schemas.microsoft.com/office/drawing/2016/5/13/chartex" xmlns:cx8="http://schemas.microsoft.com/office/drawing/2016/5/14/chartex" xmlns:mc="http://schemas.openxmlformats.org/markup-compatibility/2006" xmlns:aink="http://schemas.microsoft.com/office/drawing/2016/ink" xmlns:am3d="http://schemas.microsoft.com/office/drawing/2017/model3d" xmlns:o="urn:schemas-microsoft-com:office:office" xmlns:r="http://schemas.openxmlformats.org/officeDocument/2006/relationships" xmlns:m="http://schemas.openxmlformats.org/officeDocument/2006/math" xmlns:v="urn:schemas-microsoft-com:vml" xmlns:wp14="http://schemas.microsoft.com/office/word/2010/wordprocessingDrawing" xmlns:wp="http://schemas.openxmlformats.org/drawingml/2006/wordprocessingDrawing" xmlns:w10="urn:schemas-microsoft-com:office:word" xmlns:w="http://schemas.openxmlformats.org/wordprocessingml/2006/main" xmlns:w14="http://schemas.microsoft.com/office/word/2010/wordml" xmlns:w15="http://schemas.microsoft.com/office/word/2012/wordml" xmlns:w16cex="http://schemas.microsoft.com/office/word/2018/wordml/cex" xmlns:w16cid="http://schemas.microsoft.com/office/word/2016/wordml/cid" xmlns:w16="http://schemas.microsoft.com/office/word/2018/wordml" xmlns:w16sdtdh="http://schemas.microsoft.com/office/word/2020/wordml/sdtdatahash" xmlns:w16se="http://schemas.microsoft.com/office/word/2015/wordml/symex" xmlns:wpg="http://schemas.microsoft.com/office/word/2010/wordprocessingGroup" xmlns:wpi="http://schemas.microsoft.com/office/word/2010/wordprocessingInk" xmlns:wne="http://schemas.microsoft.com/office/word/2006/wordml" xmlns:wps="http://schemas.microsoft.com/office/word/2010/wordprocessingShape" mc:Ignorable="w14 w15 w16se w16cid w16 w16cex w16sdtdh wp14">
   <w:abstractNum w:abstractNumId="0" w15:restartNumberingAfterBreak="0">
     <w:nsid w:val="02092F04"/>
     <w:multiLevelType w:val="hybridMultilevel"/>
@@ -40937,7 +40948,7 @@
 </file>
 
 <file path=word/styles.xml><?xml version="1.0" encoding="utf-8"?>
-<w:styles xmlns:mc="http://schemas.openxmlformats.org/markup-compatibility/2006" xmlns:r="http://schemas.openxmlformats.org/officeDocument/2006/relationships" xmlns:w="http://schemas.openxmlformats.org/wordprocessingml/2006/main" xmlns:w14="http://schemas.microsoft.com/office/word/2010/wordml" xmlns:w15="http://schemas.microsoft.com/office/word/2012/wordml" xmlns:w16cex="http://schemas.microsoft.com/office/word/2018/wordml/cex" xmlns:w16cid="http://schemas.microsoft.com/office/word/2016/wordml/cid" xmlns:w16="http://schemas.microsoft.com/office/word/2018/wordml" xmlns:w16se="http://schemas.microsoft.com/office/word/2015/wordml/symex" mc:Ignorable="w14 w15 w16se w16cid w16 w16cex">
+<w:styles xmlns:mc="http://schemas.openxmlformats.org/markup-compatibility/2006" xmlns:r="http://schemas.openxmlformats.org/officeDocument/2006/relationships" xmlns:w="http://schemas.openxmlformats.org/wordprocessingml/2006/main" xmlns:w14="http://schemas.microsoft.com/office/word/2010/wordml" xmlns:w15="http://schemas.microsoft.com/office/word/2012/wordml" xmlns:w16cex="http://schemas.microsoft.com/office/word/2018/wordml/cex" xmlns:w16cid="http://schemas.microsoft.com/office/word/2016/wordml/cid" xmlns:w16="http://schemas.microsoft.com/office/word/2018/wordml" xmlns:w16sdtdh="http://schemas.microsoft.com/office/word/2020/wordml/sdtdatahash" xmlns:w16se="http://schemas.microsoft.com/office/word/2015/wordml/symex" mc:Ignorable="w14 w15 w16se w16cid w16 w16cex w16sdtdh">
   <w:docDefaults>
     <w:rPrDefault>
       <w:rPr>

</xml_diff>